<commit_message>
good row 15 added
</commit_message>
<xml_diff>
--- a/git hub steps.docx
+++ b/git hub steps.docx
@@ -19,7 +19,1175 @@
         <w:t>Assignment 1</w:t>
       </w:r>
     </w:p>
+    <w:p>
+      <w:pPr>
+        <w:rPr>
+          <w:rFonts w:cstheme="minorHAnsi"/>
+          <w:sz w:val="32"/>
+          <w:szCs w:val="32"/>
+          <w:lang w:val="en-US"/>
+        </w:rPr>
+      </w:pPr>
+    </w:p>
+    <w:tbl>
+      <w:tblPr>
+        <w:tblW w:w="0" w:type="auto"/>
+        <w:tblCellSpacing w:w="15" w:type="dxa"/>
+        <w:tblCellMar>
+          <w:top w:w="15" w:type="dxa"/>
+          <w:left w:w="15" w:type="dxa"/>
+          <w:bottom w:w="15" w:type="dxa"/>
+          <w:right w:w="15" w:type="dxa"/>
+        </w:tblCellMar>
+        <w:tblLook w:val="04A0" w:firstRow="1" w:lastRow="0" w:firstColumn="1" w:lastColumn="0" w:noHBand="0" w:noVBand="1"/>
+      </w:tblPr>
+      <w:tblGrid>
+        <w:gridCol w:w="1636"/>
+      </w:tblGrid>
+      <w:tr>
+        <w:trPr>
+          <w:tblCellSpacing w:w="15" w:type="dxa"/>
+        </w:trPr>
+        <w:tc>
+          <w:tcPr>
+            <w:tcW w:w="0" w:type="auto"/>
+            <w:vAlign w:val="center"/>
+            <w:hideMark/>
+          </w:tcPr>
+          <w:p>
+            <w:pPr>
+              <w:pStyle w:val="ListParagraph"/>
+              <w:numPr>
+                <w:ilvl w:val="0"/>
+                <w:numId w:val="1"/>
+              </w:numPr>
+              <w:spacing w:after="0" w:line="240" w:lineRule="auto"/>
+              <w:rPr>
+                <w:rFonts w:eastAsia="Times New Roman" w:cstheme="minorHAnsi"/>
+                <w:sz w:val="32"/>
+                <w:szCs w:val="32"/>
+                <w:lang w:eastAsia="en-IN"/>
+              </w:rPr>
+            </w:pPr>
+            <w:r>
+              <w:rPr>
+                <w:rFonts w:eastAsia="Times New Roman" w:cstheme="minorHAnsi"/>
+                <w:sz w:val="32"/>
+                <w:szCs w:val="32"/>
+                <w:lang w:eastAsia="en-IN"/>
+              </w:rPr>
+              <w:t xml:space="preserve">git </w:t>
+            </w:r>
+            <w:proofErr w:type="spellStart"/>
+            <w:r>
+              <w:rPr>
+                <w:rFonts w:eastAsia="Times New Roman" w:cstheme="minorHAnsi"/>
+                <w:sz w:val="32"/>
+                <w:szCs w:val="32"/>
+                <w:lang w:eastAsia="en-IN"/>
+              </w:rPr>
+              <w:t>init</w:t>
+            </w:r>
+            <w:proofErr w:type="spellEnd"/>
+          </w:p>
+        </w:tc>
+      </w:tr>
+      <w:tr>
+        <w:trPr>
+          <w:tblCellSpacing w:w="15" w:type="dxa"/>
+        </w:trPr>
+        <w:tc>
+          <w:tcPr>
+            <w:tcW w:w="0" w:type="auto"/>
+            <w:vAlign w:val="center"/>
+            <w:hideMark/>
+          </w:tcPr>
+          <w:p>
+            <w:pPr>
+              <w:pStyle w:val="ListParagraph"/>
+              <w:numPr>
+                <w:ilvl w:val="0"/>
+                <w:numId w:val="1"/>
+              </w:numPr>
+              <w:spacing w:after="0" w:line="240" w:lineRule="auto"/>
+              <w:rPr>
+                <w:rFonts w:eastAsia="Times New Roman" w:cstheme="minorHAnsi"/>
+                <w:sz w:val="32"/>
+                <w:szCs w:val="32"/>
+                <w:lang w:eastAsia="en-IN"/>
+              </w:rPr>
+            </w:pPr>
+          </w:p>
+        </w:tc>
+      </w:tr>
+    </w:tbl>
+    <w:p>
+      <w:pPr>
+        <w:spacing w:after="0" w:line="240" w:lineRule="auto"/>
+        <w:rPr>
+          <w:rFonts w:eastAsia="Times New Roman" w:cstheme="minorHAnsi"/>
+          <w:vanish/>
+          <w:sz w:val="32"/>
+          <w:szCs w:val="32"/>
+          <w:lang w:eastAsia="en-IN"/>
+        </w:rPr>
+      </w:pPr>
+    </w:p>
+    <w:tbl>
+      <w:tblPr>
+        <w:tblW w:w="0" w:type="auto"/>
+        <w:tblCellSpacing w:w="15" w:type="dxa"/>
+        <w:tblCellMar>
+          <w:top w:w="15" w:type="dxa"/>
+          <w:left w:w="15" w:type="dxa"/>
+          <w:bottom w:w="15" w:type="dxa"/>
+          <w:right w:w="15" w:type="dxa"/>
+        </w:tblCellMar>
+        <w:tblLook w:val="04A0" w:firstRow="1" w:lastRow="0" w:firstColumn="1" w:lastColumn="0" w:noHBand="0" w:noVBand="1"/>
+      </w:tblPr>
+      <w:tblGrid>
+        <w:gridCol w:w="4677"/>
+      </w:tblGrid>
+      <w:tr>
+        <w:trPr>
+          <w:tblCellSpacing w:w="15" w:type="dxa"/>
+        </w:trPr>
+        <w:tc>
+          <w:tcPr>
+            <w:tcW w:w="0" w:type="auto"/>
+            <w:vAlign w:val="center"/>
+            <w:hideMark/>
+          </w:tcPr>
+          <w:p>
+            <w:pPr>
+              <w:pStyle w:val="ListParagraph"/>
+              <w:numPr>
+                <w:ilvl w:val="0"/>
+                <w:numId w:val="1"/>
+              </w:numPr>
+              <w:spacing w:after="0" w:line="240" w:lineRule="auto"/>
+              <w:rPr>
+                <w:rFonts w:eastAsia="Times New Roman" w:cstheme="minorHAnsi"/>
+                <w:sz w:val="32"/>
+                <w:szCs w:val="32"/>
+                <w:lang w:eastAsia="en-IN"/>
+              </w:rPr>
+            </w:pPr>
+            <w:r>
+              <w:rPr>
+                <w:rFonts w:eastAsia="Times New Roman" w:cstheme="minorHAnsi"/>
+                <w:sz w:val="32"/>
+                <w:szCs w:val="32"/>
+                <w:lang w:eastAsia="en-IN"/>
+              </w:rPr>
+              <w:t>git remote add origin [</w:t>
+            </w:r>
+            <w:proofErr w:type="spellStart"/>
+            <w:r>
+              <w:rPr>
+                <w:rFonts w:eastAsia="Times New Roman" w:cstheme="minorHAnsi"/>
+                <w:sz w:val="32"/>
+                <w:szCs w:val="32"/>
+                <w:lang w:eastAsia="en-IN"/>
+              </w:rPr>
+              <w:t>gitLink</w:t>
+            </w:r>
+            <w:proofErr w:type="spellEnd"/>
+            <w:r>
+              <w:rPr>
+                <w:rFonts w:eastAsia="Times New Roman" w:cstheme="minorHAnsi"/>
+                <w:sz w:val="32"/>
+                <w:szCs w:val="32"/>
+                <w:lang w:eastAsia="en-IN"/>
+              </w:rPr>
+              <w:t>]</w:t>
+            </w:r>
+          </w:p>
+        </w:tc>
+      </w:tr>
+      <w:tr>
+        <w:trPr>
+          <w:tblCellSpacing w:w="15" w:type="dxa"/>
+        </w:trPr>
+        <w:tc>
+          <w:tcPr>
+            <w:tcW w:w="0" w:type="auto"/>
+            <w:vAlign w:val="center"/>
+            <w:hideMark/>
+          </w:tcPr>
+          <w:p>
+            <w:pPr>
+              <w:pStyle w:val="ListParagraph"/>
+              <w:numPr>
+                <w:ilvl w:val="0"/>
+                <w:numId w:val="1"/>
+              </w:numPr>
+              <w:spacing w:after="0" w:line="240" w:lineRule="auto"/>
+              <w:rPr>
+                <w:rFonts w:eastAsia="Times New Roman" w:cstheme="minorHAnsi"/>
+                <w:sz w:val="32"/>
+                <w:szCs w:val="32"/>
+                <w:lang w:eastAsia="en-IN"/>
+              </w:rPr>
+            </w:pPr>
+          </w:p>
+        </w:tc>
+      </w:tr>
+    </w:tbl>
+    <w:p>
+      <w:pPr>
+        <w:spacing w:after="0" w:line="240" w:lineRule="auto"/>
+        <w:rPr>
+          <w:rFonts w:eastAsia="Times New Roman" w:cstheme="minorHAnsi"/>
+          <w:vanish/>
+          <w:sz w:val="32"/>
+          <w:szCs w:val="32"/>
+          <w:lang w:eastAsia="en-IN"/>
+        </w:rPr>
+      </w:pPr>
+    </w:p>
+    <w:tbl>
+      <w:tblPr>
+        <w:tblW w:w="0" w:type="auto"/>
+        <w:tblCellSpacing w:w="15" w:type="dxa"/>
+        <w:tblCellMar>
+          <w:top w:w="15" w:type="dxa"/>
+          <w:left w:w="15" w:type="dxa"/>
+          <w:bottom w:w="15" w:type="dxa"/>
+          <w:right w:w="15" w:type="dxa"/>
+        </w:tblCellMar>
+        <w:tblLook w:val="04A0" w:firstRow="1" w:lastRow="0" w:firstColumn="1" w:lastColumn="0" w:noHBand="0" w:noVBand="1"/>
+      </w:tblPr>
+      <w:tblGrid>
+        <w:gridCol w:w="2490"/>
+      </w:tblGrid>
+      <w:tr>
+        <w:trPr>
+          <w:tblCellSpacing w:w="15" w:type="dxa"/>
+        </w:trPr>
+        <w:tc>
+          <w:tcPr>
+            <w:tcW w:w="0" w:type="auto"/>
+            <w:vAlign w:val="center"/>
+            <w:hideMark/>
+          </w:tcPr>
+          <w:p>
+            <w:pPr>
+              <w:pStyle w:val="ListParagraph"/>
+              <w:numPr>
+                <w:ilvl w:val="0"/>
+                <w:numId w:val="1"/>
+              </w:numPr>
+              <w:spacing w:after="0" w:line="240" w:lineRule="auto"/>
+              <w:rPr>
+                <w:rFonts w:eastAsia="Times New Roman" w:cstheme="minorHAnsi"/>
+                <w:sz w:val="32"/>
+                <w:szCs w:val="32"/>
+                <w:lang w:eastAsia="en-IN"/>
+              </w:rPr>
+            </w:pPr>
+            <w:r>
+              <w:rPr>
+                <w:rFonts w:eastAsia="Times New Roman" w:cstheme="minorHAnsi"/>
+                <w:sz w:val="32"/>
+                <w:szCs w:val="32"/>
+                <w:lang w:eastAsia="en-IN"/>
+              </w:rPr>
+              <w:t>git remote -v</w:t>
+            </w:r>
+          </w:p>
+        </w:tc>
+      </w:tr>
+      <w:tr>
+        <w:trPr>
+          <w:tblCellSpacing w:w="15" w:type="dxa"/>
+        </w:trPr>
+        <w:tc>
+          <w:tcPr>
+            <w:tcW w:w="0" w:type="auto"/>
+            <w:vAlign w:val="center"/>
+            <w:hideMark/>
+          </w:tcPr>
+          <w:p>
+            <w:pPr>
+              <w:pStyle w:val="ListParagraph"/>
+              <w:numPr>
+                <w:ilvl w:val="0"/>
+                <w:numId w:val="1"/>
+              </w:numPr>
+              <w:spacing w:after="0" w:line="240" w:lineRule="auto"/>
+              <w:rPr>
+                <w:rFonts w:eastAsia="Times New Roman" w:cstheme="minorHAnsi"/>
+                <w:sz w:val="32"/>
+                <w:szCs w:val="32"/>
+                <w:lang w:eastAsia="en-IN"/>
+              </w:rPr>
+            </w:pPr>
+          </w:p>
+        </w:tc>
+      </w:tr>
+    </w:tbl>
+    <w:p>
+      <w:pPr>
+        <w:spacing w:after="0" w:line="240" w:lineRule="auto"/>
+        <w:rPr>
+          <w:rFonts w:eastAsia="Times New Roman" w:cstheme="minorHAnsi"/>
+          <w:vanish/>
+          <w:sz w:val="32"/>
+          <w:szCs w:val="32"/>
+          <w:lang w:eastAsia="en-IN"/>
+        </w:rPr>
+      </w:pPr>
+    </w:p>
+    <w:tbl>
+      <w:tblPr>
+        <w:tblW w:w="0" w:type="auto"/>
+        <w:tblCellSpacing w:w="15" w:type="dxa"/>
+        <w:tblCellMar>
+          <w:top w:w="15" w:type="dxa"/>
+          <w:left w:w="15" w:type="dxa"/>
+          <w:bottom w:w="15" w:type="dxa"/>
+          <w:right w:w="15" w:type="dxa"/>
+        </w:tblCellMar>
+        <w:tblLook w:val="04A0" w:firstRow="1" w:lastRow="0" w:firstColumn="1" w:lastColumn="0" w:noHBand="0" w:noVBand="1"/>
+      </w:tblPr>
+      <w:tblGrid>
+        <w:gridCol w:w="1857"/>
+      </w:tblGrid>
+      <w:tr>
+        <w:trPr>
+          <w:tblCellSpacing w:w="15" w:type="dxa"/>
+        </w:trPr>
+        <w:tc>
+          <w:tcPr>
+            <w:tcW w:w="0" w:type="auto"/>
+            <w:vAlign w:val="center"/>
+            <w:hideMark/>
+          </w:tcPr>
+          <w:p>
+            <w:pPr>
+              <w:pStyle w:val="ListParagraph"/>
+              <w:numPr>
+                <w:ilvl w:val="0"/>
+                <w:numId w:val="1"/>
+              </w:numPr>
+              <w:spacing w:after="0" w:line="240" w:lineRule="auto"/>
+              <w:rPr>
+                <w:rFonts w:eastAsia="Times New Roman" w:cstheme="minorHAnsi"/>
+                <w:sz w:val="32"/>
+                <w:szCs w:val="32"/>
+                <w:lang w:eastAsia="en-IN"/>
+              </w:rPr>
+            </w:pPr>
+            <w:r>
+              <w:rPr>
+                <w:rFonts w:eastAsia="Times New Roman" w:cstheme="minorHAnsi"/>
+                <w:sz w:val="32"/>
+                <w:szCs w:val="32"/>
+                <w:lang w:eastAsia="en-IN"/>
+              </w:rPr>
+              <w:t>git add .</w:t>
+            </w:r>
+          </w:p>
+        </w:tc>
+      </w:tr>
+      <w:tr>
+        <w:trPr>
+          <w:tblCellSpacing w:w="15" w:type="dxa"/>
+        </w:trPr>
+        <w:tc>
+          <w:tcPr>
+            <w:tcW w:w="0" w:type="auto"/>
+            <w:vAlign w:val="center"/>
+            <w:hideMark/>
+          </w:tcPr>
+          <w:p>
+            <w:pPr>
+              <w:pStyle w:val="ListParagraph"/>
+              <w:numPr>
+                <w:ilvl w:val="0"/>
+                <w:numId w:val="1"/>
+              </w:numPr>
+              <w:spacing w:after="0" w:line="240" w:lineRule="auto"/>
+              <w:rPr>
+                <w:rFonts w:eastAsia="Times New Roman" w:cstheme="minorHAnsi"/>
+                <w:sz w:val="32"/>
+                <w:szCs w:val="32"/>
+                <w:lang w:eastAsia="en-IN"/>
+              </w:rPr>
+            </w:pPr>
+          </w:p>
+        </w:tc>
+      </w:tr>
+    </w:tbl>
+    <w:p>
+      <w:pPr>
+        <w:spacing w:after="0" w:line="240" w:lineRule="auto"/>
+        <w:rPr>
+          <w:rFonts w:eastAsia="Times New Roman" w:cstheme="minorHAnsi"/>
+          <w:vanish/>
+          <w:sz w:val="32"/>
+          <w:szCs w:val="32"/>
+          <w:lang w:eastAsia="en-IN"/>
+        </w:rPr>
+      </w:pPr>
+    </w:p>
+    <w:tbl>
+      <w:tblPr>
+        <w:tblW w:w="0" w:type="auto"/>
+        <w:tblCellSpacing w:w="15" w:type="dxa"/>
+        <w:tblCellMar>
+          <w:top w:w="15" w:type="dxa"/>
+          <w:left w:w="15" w:type="dxa"/>
+          <w:bottom w:w="15" w:type="dxa"/>
+          <w:right w:w="15" w:type="dxa"/>
+        </w:tblCellMar>
+        <w:tblLook w:val="04A0" w:firstRow="1" w:lastRow="0" w:firstColumn="1" w:lastColumn="0" w:noHBand="0" w:noVBand="1"/>
+      </w:tblPr>
+      <w:tblGrid>
+        <w:gridCol w:w="4598"/>
+      </w:tblGrid>
+      <w:tr>
+        <w:trPr>
+          <w:tblCellSpacing w:w="15" w:type="dxa"/>
+        </w:trPr>
+        <w:tc>
+          <w:tcPr>
+            <w:tcW w:w="0" w:type="auto"/>
+            <w:vAlign w:val="center"/>
+            <w:hideMark/>
+          </w:tcPr>
+          <w:p>
+            <w:pPr>
+              <w:pStyle w:val="ListParagraph"/>
+              <w:numPr>
+                <w:ilvl w:val="0"/>
+                <w:numId w:val="1"/>
+              </w:numPr>
+              <w:spacing w:after="0" w:line="240" w:lineRule="auto"/>
+              <w:rPr>
+                <w:rFonts w:eastAsia="Times New Roman" w:cstheme="minorHAnsi"/>
+                <w:sz w:val="32"/>
+                <w:szCs w:val="32"/>
+                <w:lang w:eastAsia="en-IN"/>
+              </w:rPr>
+            </w:pPr>
+            <w:r>
+              <w:rPr>
+                <w:rFonts w:eastAsia="Times New Roman" w:cstheme="minorHAnsi"/>
+                <w:sz w:val="32"/>
+                <w:szCs w:val="32"/>
+                <w:lang w:eastAsia="en-IN"/>
+              </w:rPr>
+              <w:t>git commit -m "First commit"</w:t>
+            </w:r>
+          </w:p>
+        </w:tc>
+      </w:tr>
+      <w:tr>
+        <w:trPr>
+          <w:tblCellSpacing w:w="15" w:type="dxa"/>
+        </w:trPr>
+        <w:tc>
+          <w:tcPr>
+            <w:tcW w:w="0" w:type="auto"/>
+            <w:vAlign w:val="center"/>
+            <w:hideMark/>
+          </w:tcPr>
+          <w:p>
+            <w:pPr>
+              <w:pStyle w:val="ListParagraph"/>
+              <w:numPr>
+                <w:ilvl w:val="0"/>
+                <w:numId w:val="1"/>
+              </w:numPr>
+              <w:spacing w:after="0" w:line="240" w:lineRule="auto"/>
+              <w:rPr>
+                <w:rFonts w:eastAsia="Times New Roman" w:cstheme="minorHAnsi"/>
+                <w:sz w:val="32"/>
+                <w:szCs w:val="32"/>
+                <w:lang w:eastAsia="en-IN"/>
+              </w:rPr>
+            </w:pPr>
+          </w:p>
+        </w:tc>
+      </w:tr>
+    </w:tbl>
+    <w:p>
+      <w:pPr>
+        <w:spacing w:after="0" w:line="240" w:lineRule="auto"/>
+        <w:rPr>
+          <w:rFonts w:eastAsia="Times New Roman" w:cstheme="minorHAnsi"/>
+          <w:vanish/>
+          <w:sz w:val="32"/>
+          <w:szCs w:val="32"/>
+          <w:lang w:eastAsia="en-IN"/>
+        </w:rPr>
+      </w:pPr>
+    </w:p>
+    <w:tbl>
+      <w:tblPr>
+        <w:tblW w:w="0" w:type="auto"/>
+        <w:tblCellSpacing w:w="15" w:type="dxa"/>
+        <w:tblCellMar>
+          <w:top w:w="15" w:type="dxa"/>
+          <w:left w:w="15" w:type="dxa"/>
+          <w:bottom w:w="15" w:type="dxa"/>
+          <w:right w:w="15" w:type="dxa"/>
+        </w:tblCellMar>
+        <w:tblLook w:val="04A0" w:firstRow="1" w:lastRow="0" w:firstColumn="1" w:lastColumn="0" w:noHBand="0" w:noVBand="1"/>
+      </w:tblPr>
+      <w:tblGrid>
+        <w:gridCol w:w="4005"/>
+      </w:tblGrid>
+      <w:tr>
+        <w:trPr>
+          <w:tblCellSpacing w:w="15" w:type="dxa"/>
+        </w:trPr>
+        <w:tc>
+          <w:tcPr>
+            <w:tcW w:w="0" w:type="auto"/>
+            <w:vAlign w:val="center"/>
+            <w:hideMark/>
+          </w:tcPr>
+          <w:p>
+            <w:pPr>
+              <w:pStyle w:val="ListParagraph"/>
+              <w:numPr>
+                <w:ilvl w:val="0"/>
+                <w:numId w:val="1"/>
+              </w:numPr>
+              <w:spacing w:after="0" w:line="240" w:lineRule="auto"/>
+              <w:rPr>
+                <w:rFonts w:eastAsia="Times New Roman" w:cstheme="minorHAnsi"/>
+                <w:sz w:val="32"/>
+                <w:szCs w:val="32"/>
+                <w:lang w:eastAsia="en-IN"/>
+              </w:rPr>
+            </w:pPr>
+            <w:r>
+              <w:rPr>
+                <w:rFonts w:eastAsia="Times New Roman" w:cstheme="minorHAnsi"/>
+                <w:sz w:val="32"/>
+                <w:szCs w:val="32"/>
+                <w:lang w:eastAsia="en-IN"/>
+              </w:rPr>
+              <w:t>git branch -M main</w:t>
+            </w:r>
+          </w:p>
+        </w:tc>
+      </w:tr>
+      <w:tr>
+        <w:trPr>
+          <w:tblCellSpacing w:w="15" w:type="dxa"/>
+        </w:trPr>
+        <w:tc>
+          <w:tcPr>
+            <w:tcW w:w="0" w:type="auto"/>
+            <w:vAlign w:val="center"/>
+            <w:hideMark/>
+          </w:tcPr>
+          <w:p>
+            <w:pPr>
+              <w:pStyle w:val="ListParagraph"/>
+              <w:numPr>
+                <w:ilvl w:val="0"/>
+                <w:numId w:val="1"/>
+              </w:numPr>
+              <w:spacing w:after="0" w:line="240" w:lineRule="auto"/>
+              <w:rPr>
+                <w:rFonts w:eastAsia="Times New Roman" w:cstheme="minorHAnsi"/>
+                <w:sz w:val="32"/>
+                <w:szCs w:val="32"/>
+                <w:lang w:eastAsia="en-IN"/>
+              </w:rPr>
+            </w:pPr>
+          </w:p>
+        </w:tc>
+      </w:tr>
+    </w:tbl>
+    <w:p>
+      <w:pPr>
+        <w:spacing w:after="0" w:line="240" w:lineRule="auto"/>
+        <w:rPr>
+          <w:rFonts w:eastAsia="Times New Roman" w:cstheme="minorHAnsi"/>
+          <w:vanish/>
+          <w:sz w:val="32"/>
+          <w:szCs w:val="32"/>
+          <w:lang w:eastAsia="en-IN"/>
+        </w:rPr>
+      </w:pPr>
+    </w:p>
+    <w:tbl>
+      <w:tblPr>
+        <w:tblW w:w="0" w:type="auto"/>
+        <w:tblCellSpacing w:w="15" w:type="dxa"/>
+        <w:tblCellMar>
+          <w:top w:w="15" w:type="dxa"/>
+          <w:left w:w="15" w:type="dxa"/>
+          <w:bottom w:w="15" w:type="dxa"/>
+          <w:right w:w="15" w:type="dxa"/>
+        </w:tblCellMar>
+        <w:tblLook w:val="04A0" w:firstRow="1" w:lastRow="0" w:firstColumn="1" w:lastColumn="0" w:noHBand="0" w:noVBand="1"/>
+      </w:tblPr>
+      <w:tblGrid>
+        <w:gridCol w:w="96"/>
+      </w:tblGrid>
+      <w:tr>
+        <w:trPr>
+          <w:tblCellSpacing w:w="15" w:type="dxa"/>
+        </w:trPr>
+        <w:tc>
+          <w:tcPr>
+            <w:tcW w:w="0" w:type="auto"/>
+            <w:vAlign w:val="center"/>
+            <w:hideMark/>
+          </w:tcPr>
+          <w:p>
+            <w:pPr>
+              <w:pStyle w:val="ListParagraph"/>
+              <w:numPr>
+                <w:ilvl w:val="0"/>
+                <w:numId w:val="1"/>
+              </w:numPr>
+              <w:spacing w:after="0" w:line="240" w:lineRule="auto"/>
+              <w:rPr>
+                <w:rFonts w:eastAsia="Times New Roman" w:cstheme="minorHAnsi"/>
+                <w:sz w:val="32"/>
+                <w:szCs w:val="32"/>
+                <w:lang w:eastAsia="en-IN"/>
+              </w:rPr>
+            </w:pPr>
+          </w:p>
+        </w:tc>
+      </w:tr>
+      <w:tr>
+        <w:trPr>
+          <w:tblCellSpacing w:w="15" w:type="dxa"/>
+        </w:trPr>
+        <w:tc>
+          <w:tcPr>
+            <w:tcW w:w="0" w:type="auto"/>
+            <w:vAlign w:val="center"/>
+            <w:hideMark/>
+          </w:tcPr>
+          <w:p>
+            <w:pPr>
+              <w:pStyle w:val="ListParagraph"/>
+              <w:numPr>
+                <w:ilvl w:val="0"/>
+                <w:numId w:val="1"/>
+              </w:numPr>
+              <w:spacing w:after="0" w:line="240" w:lineRule="auto"/>
+              <w:rPr>
+                <w:rFonts w:eastAsia="Times New Roman" w:cstheme="minorHAnsi"/>
+                <w:sz w:val="32"/>
+                <w:szCs w:val="32"/>
+                <w:lang w:eastAsia="en-IN"/>
+              </w:rPr>
+            </w:pPr>
+          </w:p>
+        </w:tc>
+      </w:tr>
+    </w:tbl>
+    <w:p>
+      <w:pPr>
+        <w:spacing w:after="0" w:line="240" w:lineRule="auto"/>
+        <w:rPr>
+          <w:rFonts w:eastAsia="Times New Roman" w:cstheme="minorHAnsi"/>
+          <w:vanish/>
+          <w:sz w:val="32"/>
+          <w:szCs w:val="32"/>
+          <w:lang w:eastAsia="en-IN"/>
+        </w:rPr>
+      </w:pPr>
+    </w:p>
+    <w:tbl>
+      <w:tblPr>
+        <w:tblW w:w="0" w:type="auto"/>
+        <w:tblCellSpacing w:w="15" w:type="dxa"/>
+        <w:tblCellMar>
+          <w:top w:w="15" w:type="dxa"/>
+          <w:left w:w="15" w:type="dxa"/>
+          <w:bottom w:w="15" w:type="dxa"/>
+          <w:right w:w="15" w:type="dxa"/>
+        </w:tblCellMar>
+        <w:tblLook w:val="04A0" w:firstRow="1" w:lastRow="0" w:firstColumn="1" w:lastColumn="0" w:noHBand="0" w:noVBand="1"/>
+      </w:tblPr>
+      <w:tblGrid>
+        <w:gridCol w:w="4105"/>
+      </w:tblGrid>
+      <w:tr>
+        <w:trPr>
+          <w:tblCellSpacing w:w="15" w:type="dxa"/>
+        </w:trPr>
+        <w:tc>
+          <w:tcPr>
+            <w:tcW w:w="0" w:type="auto"/>
+            <w:vAlign w:val="center"/>
+            <w:hideMark/>
+          </w:tcPr>
+          <w:p>
+            <w:pPr>
+              <w:pStyle w:val="ListParagraph"/>
+              <w:numPr>
+                <w:ilvl w:val="0"/>
+                <w:numId w:val="1"/>
+              </w:numPr>
+              <w:spacing w:after="0" w:line="240" w:lineRule="auto"/>
+              <w:rPr>
+                <w:rFonts w:eastAsia="Times New Roman" w:cstheme="minorHAnsi"/>
+                <w:sz w:val="32"/>
+                <w:szCs w:val="32"/>
+                <w:lang w:eastAsia="en-IN"/>
+              </w:rPr>
+            </w:pPr>
+            <w:r>
+              <w:rPr>
+                <w:rFonts w:eastAsia="Times New Roman" w:cstheme="minorHAnsi"/>
+                <w:sz w:val="32"/>
+                <w:szCs w:val="32"/>
+                <w:lang w:eastAsia="en-IN"/>
+              </w:rPr>
+              <w:t>git push origin main</w:t>
+            </w:r>
+          </w:p>
+        </w:tc>
+      </w:tr>
+      <w:tr>
+        <w:trPr>
+          <w:tblCellSpacing w:w="15" w:type="dxa"/>
+        </w:trPr>
+        <w:tc>
+          <w:tcPr>
+            <w:tcW w:w="0" w:type="auto"/>
+            <w:vAlign w:val="center"/>
+            <w:hideMark/>
+          </w:tcPr>
+          <w:p>
+            <w:pPr>
+              <w:pStyle w:val="ListParagraph"/>
+              <w:numPr>
+                <w:ilvl w:val="0"/>
+                <w:numId w:val="1"/>
+              </w:numPr>
+              <w:spacing w:after="0" w:line="240" w:lineRule="auto"/>
+              <w:rPr>
+                <w:rFonts w:eastAsia="Times New Roman" w:cstheme="minorHAnsi"/>
+                <w:sz w:val="32"/>
+                <w:szCs w:val="32"/>
+                <w:lang w:eastAsia="en-IN"/>
+              </w:rPr>
+            </w:pPr>
+          </w:p>
+        </w:tc>
+      </w:tr>
+    </w:tbl>
+    <w:p>
+      <w:pPr>
+        <w:spacing w:after="0" w:line="240" w:lineRule="auto"/>
+        <w:rPr>
+          <w:rFonts w:eastAsia="Times New Roman" w:cstheme="minorHAnsi"/>
+          <w:vanish/>
+          <w:sz w:val="32"/>
+          <w:szCs w:val="32"/>
+          <w:lang w:eastAsia="en-IN"/>
+        </w:rPr>
+      </w:pPr>
+    </w:p>
+    <w:tbl>
+      <w:tblPr>
+        <w:tblW w:w="0" w:type="auto"/>
+        <w:tblCellSpacing w:w="15" w:type="dxa"/>
+        <w:tblCellMar>
+          <w:top w:w="15" w:type="dxa"/>
+          <w:left w:w="15" w:type="dxa"/>
+          <w:bottom w:w="15" w:type="dxa"/>
+          <w:right w:w="15" w:type="dxa"/>
+        </w:tblCellMar>
+        <w:tblLook w:val="04A0" w:firstRow="1" w:lastRow="0" w:firstColumn="1" w:lastColumn="0" w:noHBand="0" w:noVBand="1"/>
+      </w:tblPr>
+      <w:tblGrid>
+        <w:gridCol w:w="96"/>
+      </w:tblGrid>
+      <w:tr>
+        <w:trPr>
+          <w:tblCellSpacing w:w="15" w:type="dxa"/>
+        </w:trPr>
+        <w:tc>
+          <w:tcPr>
+            <w:tcW w:w="0" w:type="auto"/>
+            <w:vAlign w:val="center"/>
+            <w:hideMark/>
+          </w:tcPr>
+          <w:p>
+            <w:pPr>
+              <w:pStyle w:val="ListParagraph"/>
+              <w:numPr>
+                <w:ilvl w:val="0"/>
+                <w:numId w:val="1"/>
+              </w:numPr>
+              <w:spacing w:after="0" w:line="240" w:lineRule="auto"/>
+              <w:rPr>
+                <w:rFonts w:eastAsia="Times New Roman" w:cstheme="minorHAnsi"/>
+                <w:sz w:val="32"/>
+                <w:szCs w:val="32"/>
+                <w:lang w:eastAsia="en-IN"/>
+              </w:rPr>
+            </w:pPr>
+          </w:p>
+        </w:tc>
+      </w:tr>
+      <w:tr>
+        <w:trPr>
+          <w:tblCellSpacing w:w="15" w:type="dxa"/>
+        </w:trPr>
+        <w:tc>
+          <w:tcPr>
+            <w:tcW w:w="0" w:type="auto"/>
+            <w:vAlign w:val="center"/>
+            <w:hideMark/>
+          </w:tcPr>
+          <w:p>
+            <w:pPr>
+              <w:pStyle w:val="ListParagraph"/>
+              <w:numPr>
+                <w:ilvl w:val="0"/>
+                <w:numId w:val="1"/>
+              </w:numPr>
+              <w:spacing w:after="0" w:line="240" w:lineRule="auto"/>
+              <w:rPr>
+                <w:rFonts w:eastAsia="Times New Roman" w:cstheme="minorHAnsi"/>
+                <w:sz w:val="32"/>
+                <w:szCs w:val="32"/>
+                <w:lang w:eastAsia="en-IN"/>
+              </w:rPr>
+            </w:pPr>
+          </w:p>
+        </w:tc>
+      </w:tr>
+    </w:tbl>
+    <w:p>
+      <w:pPr>
+        <w:spacing w:after="0" w:line="240" w:lineRule="auto"/>
+        <w:rPr>
+          <w:rFonts w:eastAsia="Times New Roman" w:cstheme="minorHAnsi"/>
+          <w:vanish/>
+          <w:sz w:val="32"/>
+          <w:szCs w:val="32"/>
+          <w:lang w:eastAsia="en-IN"/>
+        </w:rPr>
+      </w:pPr>
+    </w:p>
+    <w:tbl>
+      <w:tblPr>
+        <w:tblW w:w="0" w:type="auto"/>
+        <w:tblCellSpacing w:w="15" w:type="dxa"/>
+        <w:tblCellMar>
+          <w:top w:w="15" w:type="dxa"/>
+          <w:left w:w="15" w:type="dxa"/>
+          <w:bottom w:w="15" w:type="dxa"/>
+          <w:right w:w="15" w:type="dxa"/>
+        </w:tblCellMar>
+        <w:tblLook w:val="04A0" w:firstRow="1" w:lastRow="0" w:firstColumn="1" w:lastColumn="0" w:noHBand="0" w:noVBand="1"/>
+      </w:tblPr>
+      <w:tblGrid>
+        <w:gridCol w:w="96"/>
+      </w:tblGrid>
+      <w:tr>
+        <w:trPr>
+          <w:tblCellSpacing w:w="15" w:type="dxa"/>
+        </w:trPr>
+        <w:tc>
+          <w:tcPr>
+            <w:tcW w:w="0" w:type="auto"/>
+            <w:vAlign w:val="center"/>
+            <w:hideMark/>
+          </w:tcPr>
+          <w:p>
+            <w:pPr>
+              <w:pStyle w:val="ListParagraph"/>
+              <w:numPr>
+                <w:ilvl w:val="0"/>
+                <w:numId w:val="1"/>
+              </w:numPr>
+              <w:spacing w:after="0" w:line="240" w:lineRule="auto"/>
+              <w:rPr>
+                <w:rFonts w:eastAsia="Times New Roman" w:cstheme="minorHAnsi"/>
+                <w:sz w:val="32"/>
+                <w:szCs w:val="32"/>
+                <w:lang w:eastAsia="en-IN"/>
+              </w:rPr>
+            </w:pPr>
+          </w:p>
+        </w:tc>
+      </w:tr>
+      <w:tr>
+        <w:trPr>
+          <w:tblCellSpacing w:w="15" w:type="dxa"/>
+        </w:trPr>
+        <w:tc>
+          <w:tcPr>
+            <w:tcW w:w="0" w:type="auto"/>
+            <w:vAlign w:val="center"/>
+            <w:hideMark/>
+          </w:tcPr>
+          <w:p>
+            <w:pPr>
+              <w:pStyle w:val="ListParagraph"/>
+              <w:numPr>
+                <w:ilvl w:val="0"/>
+                <w:numId w:val="1"/>
+              </w:numPr>
+              <w:spacing w:after="0" w:line="240" w:lineRule="auto"/>
+              <w:rPr>
+                <w:rFonts w:eastAsia="Times New Roman" w:cstheme="minorHAnsi"/>
+                <w:sz w:val="32"/>
+                <w:szCs w:val="32"/>
+                <w:lang w:eastAsia="en-IN"/>
+              </w:rPr>
+            </w:pPr>
+          </w:p>
+        </w:tc>
+      </w:tr>
+    </w:tbl>
+    <w:p>
+      <w:pPr>
+        <w:spacing w:after="0" w:line="240" w:lineRule="auto"/>
+        <w:rPr>
+          <w:rFonts w:eastAsia="Times New Roman" w:cstheme="minorHAnsi"/>
+          <w:vanish/>
+          <w:sz w:val="32"/>
+          <w:szCs w:val="32"/>
+          <w:lang w:eastAsia="en-IN"/>
+        </w:rPr>
+      </w:pPr>
+    </w:p>
+    <w:tbl>
+      <w:tblPr>
+        <w:tblW w:w="0" w:type="auto"/>
+        <w:tblCellSpacing w:w="15" w:type="dxa"/>
+        <w:tblCellMar>
+          <w:top w:w="15" w:type="dxa"/>
+          <w:left w:w="15" w:type="dxa"/>
+          <w:bottom w:w="15" w:type="dxa"/>
+          <w:right w:w="15" w:type="dxa"/>
+        </w:tblCellMar>
+        <w:tblLook w:val="04A0" w:firstRow="1" w:lastRow="0" w:firstColumn="1" w:lastColumn="0" w:noHBand="0" w:noVBand="1"/>
+      </w:tblPr>
+      <w:tblGrid>
+        <w:gridCol w:w="4630"/>
+      </w:tblGrid>
+      <w:tr>
+        <w:trPr>
+          <w:tblCellSpacing w:w="15" w:type="dxa"/>
+        </w:trPr>
+        <w:tc>
+          <w:tcPr>
+            <w:tcW w:w="0" w:type="auto"/>
+            <w:vAlign w:val="center"/>
+            <w:hideMark/>
+          </w:tcPr>
+          <w:p>
+            <w:pPr>
+              <w:pStyle w:val="ListParagraph"/>
+              <w:numPr>
+                <w:ilvl w:val="0"/>
+                <w:numId w:val="1"/>
+              </w:numPr>
+              <w:spacing w:after="0" w:line="240" w:lineRule="auto"/>
+              <w:rPr>
+                <w:rFonts w:eastAsia="Times New Roman" w:cstheme="minorHAnsi"/>
+                <w:sz w:val="32"/>
+                <w:szCs w:val="32"/>
+                <w:lang w:eastAsia="en-IN"/>
+              </w:rPr>
+            </w:pPr>
+            <w:r>
+              <w:rPr>
+                <w:rFonts w:eastAsia="Times New Roman" w:cstheme="minorHAnsi"/>
+                <w:sz w:val="32"/>
+                <w:szCs w:val="32"/>
+                <w:lang w:eastAsia="en-IN"/>
+              </w:rPr>
+              <w:t>in case for the first time</w:t>
+            </w:r>
+          </w:p>
+        </w:tc>
+      </w:tr>
+      <w:tr>
+        <w:trPr>
+          <w:tblCellSpacing w:w="15" w:type="dxa"/>
+        </w:trPr>
+        <w:tc>
+          <w:tcPr>
+            <w:tcW w:w="0" w:type="auto"/>
+            <w:vAlign w:val="center"/>
+            <w:hideMark/>
+          </w:tcPr>
+          <w:p>
+            <w:pPr>
+              <w:pStyle w:val="ListParagraph"/>
+              <w:numPr>
+                <w:ilvl w:val="0"/>
+                <w:numId w:val="1"/>
+              </w:numPr>
+              <w:spacing w:after="0" w:line="240" w:lineRule="auto"/>
+              <w:rPr>
+                <w:rFonts w:eastAsia="Times New Roman" w:cstheme="minorHAnsi"/>
+                <w:sz w:val="32"/>
+                <w:szCs w:val="32"/>
+                <w:lang w:eastAsia="en-IN"/>
+              </w:rPr>
+            </w:pPr>
+          </w:p>
+        </w:tc>
+      </w:tr>
+    </w:tbl>
+    <w:p>
+      <w:pPr>
+        <w:spacing w:after="0" w:line="240" w:lineRule="auto"/>
+        <w:rPr>
+          <w:rFonts w:eastAsia="Times New Roman" w:cstheme="minorHAnsi"/>
+          <w:vanish/>
+          <w:sz w:val="32"/>
+          <w:szCs w:val="32"/>
+          <w:lang w:eastAsia="en-IN"/>
+        </w:rPr>
+      </w:pPr>
+    </w:p>
+    <w:tbl>
+      <w:tblPr>
+        <w:tblW w:w="0" w:type="auto"/>
+        <w:tblCellSpacing w:w="15" w:type="dxa"/>
+        <w:tblCellMar>
+          <w:top w:w="15" w:type="dxa"/>
+          <w:left w:w="15" w:type="dxa"/>
+          <w:bottom w:w="15" w:type="dxa"/>
+          <w:right w:w="15" w:type="dxa"/>
+        </w:tblCellMar>
+        <w:tblLook w:val="04A0" w:firstRow="1" w:lastRow="0" w:firstColumn="1" w:lastColumn="0" w:noHBand="0" w:noVBand="1"/>
+      </w:tblPr>
+      <w:tblGrid>
+        <w:gridCol w:w="5715"/>
+      </w:tblGrid>
+      <w:tr>
+        <w:trPr>
+          <w:tblCellSpacing w:w="15" w:type="dxa"/>
+        </w:trPr>
+        <w:tc>
+          <w:tcPr>
+            <w:tcW w:w="0" w:type="auto"/>
+            <w:vAlign w:val="center"/>
+            <w:hideMark/>
+          </w:tcPr>
+          <w:p>
+            <w:pPr>
+              <w:pStyle w:val="ListParagraph"/>
+              <w:numPr>
+                <w:ilvl w:val="0"/>
+                <w:numId w:val="1"/>
+              </w:numPr>
+              <w:spacing w:after="0" w:line="240" w:lineRule="auto"/>
+              <w:rPr>
+                <w:rFonts w:eastAsia="Times New Roman" w:cstheme="minorHAnsi"/>
+                <w:sz w:val="32"/>
+                <w:szCs w:val="32"/>
+                <w:lang w:eastAsia="en-IN"/>
+              </w:rPr>
+            </w:pPr>
+            <w:r>
+              <w:rPr>
+                <w:rFonts w:eastAsia="Times New Roman" w:cstheme="minorHAnsi"/>
+                <w:sz w:val="32"/>
+                <w:szCs w:val="32"/>
+                <w:lang w:eastAsia="en-IN"/>
+              </w:rPr>
+              <w:t>git config user.name "someone"</w:t>
+            </w:r>
+          </w:p>
+        </w:tc>
+      </w:tr>
+      <w:tr>
+        <w:trPr>
+          <w:tblCellSpacing w:w="15" w:type="dxa"/>
+        </w:trPr>
+        <w:tc>
+          <w:tcPr>
+            <w:tcW w:w="0" w:type="auto"/>
+            <w:vAlign w:val="center"/>
+            <w:hideMark/>
+          </w:tcPr>
+          <w:p>
+            <w:pPr>
+              <w:pStyle w:val="ListParagraph"/>
+              <w:numPr>
+                <w:ilvl w:val="0"/>
+                <w:numId w:val="1"/>
+              </w:numPr>
+              <w:spacing w:after="0" w:line="240" w:lineRule="auto"/>
+              <w:rPr>
+                <w:rFonts w:eastAsia="Times New Roman" w:cstheme="minorHAnsi"/>
+                <w:sz w:val="32"/>
+                <w:szCs w:val="32"/>
+                <w:lang w:eastAsia="en-IN"/>
+              </w:rPr>
+            </w:pPr>
+          </w:p>
+        </w:tc>
+      </w:tr>
+    </w:tbl>
+    <w:p>
+      <w:pPr>
+        <w:pStyle w:val="ListParagraph"/>
+        <w:numPr>
+          <w:ilvl w:val="0"/>
+          <w:numId w:val="1"/>
+        </w:numPr>
+        <w:rPr>
+          <w:rFonts w:cstheme="minorHAnsi"/>
+          <w:sz w:val="32"/>
+          <w:szCs w:val="32"/>
+          <w:lang w:val="en-US"/>
+        </w:rPr>
+      </w:pPr>
+      <w:r>
+        <w:rPr>
+          <w:rFonts w:eastAsia="Times New Roman" w:cstheme="minorHAnsi"/>
+          <w:sz w:val="32"/>
+          <w:szCs w:val="32"/>
+          <w:lang w:eastAsia="en-IN"/>
+        </w:rPr>
+        <w:t xml:space="preserve">git config </w:t>
+      </w:r>
+      <w:proofErr w:type="spellStart"/>
+      <w:r>
+        <w:rPr>
+          <w:rFonts w:eastAsia="Times New Roman" w:cstheme="minorHAnsi"/>
+          <w:sz w:val="32"/>
+          <w:szCs w:val="32"/>
+          <w:lang w:eastAsia="en-IN"/>
+        </w:rPr>
+        <w:t>user.email</w:t>
+      </w:r>
+      <w:proofErr w:type="spellEnd"/>
+      <w:r>
+        <w:rPr>
+          <w:rFonts w:eastAsia="Times New Roman" w:cstheme="minorHAnsi"/>
+          <w:sz w:val="32"/>
+          <w:szCs w:val="32"/>
+          <w:lang w:eastAsia="en-IN"/>
+        </w:rPr>
+        <w:t xml:space="preserve"> "someone@someplace.com"</w:t>
+      </w:r>
+    </w:p>
     <w:sectPr>
+      <w:headerReference w:type="even" r:id="rId7"/>
+      <w:headerReference w:type="default" r:id="rId8"/>
+      <w:footerReference w:type="even" r:id="rId9"/>
+      <w:footerReference w:type="default" r:id="rId10"/>
+      <w:headerReference w:type="first" r:id="rId11"/>
+      <w:footerReference w:type="first" r:id="rId12"/>
       <w:pgSz w:w="11906" w:h="16838"/>
       <w:pgMar w:top="1440" w:right="1440" w:bottom="1440" w:left="1440" w:header="708" w:footer="708" w:gutter="0"/>
       <w:cols w:space="708"/>
@@ -27,6 +1195,1262 @@
     </w:sectPr>
   </w:body>
 </w:document>
+</file>
+
+<file path=word/endnotes.xml><?xml version="1.0" encoding="utf-8"?>
+<w:endnotes xmlns:wpc="http://schemas.microsoft.com/office/word/2010/wordprocessingCanvas" xmlns:cx="http://schemas.microsoft.com/office/drawing/2014/chartex" xmlns:cx1="http://schemas.microsoft.com/office/drawing/2015/9/8/chartex" xmlns:cx2="http://schemas.microsoft.com/office/drawing/2015/10/21/chartex" xmlns:cx3="http://schemas.microsoft.com/office/drawing/2016/5/9/chartex" xmlns:cx4="http://schemas.microsoft.com/office/drawing/2016/5/10/chartex" xmlns:cx5="http://schemas.microsoft.com/office/drawing/2016/5/11/chartex" xmlns:cx6="http://schemas.microsoft.com/office/drawing/2016/5/12/chartex" xmlns:cx7="http://schemas.microsoft.com/office/drawing/2016/5/13/chartex" xmlns:cx8="http://schemas.microsoft.com/office/drawing/2016/5/14/chartex" xmlns:mc="http://schemas.openxmlformats.org/markup-compatibility/2006" xmlns:aink="http://schemas.microsoft.com/office/drawing/2016/ink" xmlns:am3d="http://schemas.microsoft.com/office/drawing/2017/model3d" xmlns:o="urn:schemas-microsoft-com:office:office" xmlns:r="http://schemas.openxmlformats.org/officeDocument/2006/relationships" xmlns:m="http://schemas.openxmlformats.org/officeDocument/2006/math" xmlns:v="urn:schemas-microsoft-com:vml" xmlns:wp14="http://schemas.microsoft.com/office/word/2010/wordprocessingDrawing" xmlns:wp="http://schemas.openxmlformats.org/drawingml/2006/wordprocessingDrawing" xmlns:w10="urn:schemas-microsoft-com:office:word" xmlns:w="http://schemas.openxmlformats.org/wordprocessingml/2006/main" xmlns:w14="http://schemas.microsoft.com/office/word/2010/wordml" xmlns:w15="http://schemas.microsoft.com/office/word/2012/wordml" xmlns:w16cex="http://schemas.microsoft.com/office/word/2018/wordml/cex" xmlns:w16cid="http://schemas.microsoft.com/office/word/2016/wordml/cid" xmlns:w16="http://schemas.microsoft.com/office/word/2018/wordml" xmlns:w16sdtdh="http://schemas.microsoft.com/office/word/2020/wordml/sdtdatahash" xmlns:w16se="http://schemas.microsoft.com/office/word/2015/wordml/symex" xmlns:wpg="http://schemas.microsoft.com/office/word/2010/wordprocessingGroup" xmlns:wpi="http://schemas.microsoft.com/office/word/2010/wordprocessingInk" xmlns:wne="http://schemas.microsoft.com/office/word/2006/wordml" xmlns:wps="http://schemas.microsoft.com/office/word/2010/wordprocessingShape" mc:Ignorable="w14 w15 w16se w16cid w16 w16cex w16sdtdh wp14">
+  <w:endnote w:type="separator" w:id="-1">
+    <w:p>
+      <w:pPr>
+        <w:spacing w:after="0" w:line="240" w:lineRule="auto"/>
+      </w:pPr>
+      <w:r>
+        <w:separator/>
+      </w:r>
+    </w:p>
+  </w:endnote>
+  <w:endnote w:type="continuationSeparator" w:id="0">
+    <w:p>
+      <w:pPr>
+        <w:spacing w:after="0" w:line="240" w:lineRule="auto"/>
+      </w:pPr>
+      <w:r>
+        <w:continuationSeparator/>
+      </w:r>
+    </w:p>
+  </w:endnote>
+</w:endnotes>
+</file>
+
+<file path=word/footer1.xml><?xml version="1.0" encoding="utf-8"?>
+<w:ftr xmlns:wpc="http://schemas.microsoft.com/office/word/2010/wordprocessingCanvas" xmlns:cx="http://schemas.microsoft.com/office/drawing/2014/chartex" xmlns:cx1="http://schemas.microsoft.com/office/drawing/2015/9/8/chartex" xmlns:cx2="http://schemas.microsoft.com/office/drawing/2015/10/21/chartex" xmlns:cx3="http://schemas.microsoft.com/office/drawing/2016/5/9/chartex" xmlns:cx4="http://schemas.microsoft.com/office/drawing/2016/5/10/chartex" xmlns:cx5="http://schemas.microsoft.com/office/drawing/2016/5/11/chartex" xmlns:cx6="http://schemas.microsoft.com/office/drawing/2016/5/12/chartex" xmlns:cx7="http://schemas.microsoft.com/office/drawing/2016/5/13/chartex" xmlns:cx8="http://schemas.microsoft.com/office/drawing/2016/5/14/chartex" xmlns:mc="http://schemas.openxmlformats.org/markup-compatibility/2006" xmlns:aink="http://schemas.microsoft.com/office/drawing/2016/ink" xmlns:am3d="http://schemas.microsoft.com/office/drawing/2017/model3d" xmlns:o="urn:schemas-microsoft-com:office:office" xmlns:r="http://schemas.openxmlformats.org/officeDocument/2006/relationships" xmlns:m="http://schemas.openxmlformats.org/officeDocument/2006/math" xmlns:v="urn:schemas-microsoft-com:vml" xmlns:wp14="http://schemas.microsoft.com/office/word/2010/wordprocessingDrawing" xmlns:wp="http://schemas.openxmlformats.org/drawingml/2006/wordprocessingDrawing" xmlns:w10="urn:schemas-microsoft-com:office:word" xmlns:w="http://schemas.openxmlformats.org/wordprocessingml/2006/main" xmlns:w14="http://schemas.microsoft.com/office/word/2010/wordml" xmlns:w15="http://schemas.microsoft.com/office/word/2012/wordml" xmlns:w16cex="http://schemas.microsoft.com/office/word/2018/wordml/cex" xmlns:w16cid="http://schemas.microsoft.com/office/word/2016/wordml/cid" xmlns:w16="http://schemas.microsoft.com/office/word/2018/wordml" xmlns:w16sdtdh="http://schemas.microsoft.com/office/word/2020/wordml/sdtdatahash" xmlns:w16se="http://schemas.microsoft.com/office/word/2015/wordml/symex" xmlns:wpg="http://schemas.microsoft.com/office/word/2010/wordprocessingGroup" xmlns:wpi="http://schemas.microsoft.com/office/word/2010/wordprocessingInk" xmlns:wne="http://schemas.microsoft.com/office/word/2006/wordml" xmlns:wps="http://schemas.microsoft.com/office/word/2010/wordprocessingShape" mc:Ignorable="w14 w15 w16se w16cid w16 w16cex w16sdtdh wp14">
+  <w:p>
+    <w:pPr>
+      <w:pStyle w:val="Footer"/>
+    </w:pPr>
+  </w:p>
+</w:ftr>
+</file>
+
+<file path=word/footer2.xml><?xml version="1.0" encoding="utf-8"?>
+<w:ftr xmlns:wpc="http://schemas.microsoft.com/office/word/2010/wordprocessingCanvas" xmlns:cx="http://schemas.microsoft.com/office/drawing/2014/chartex" xmlns:cx1="http://schemas.microsoft.com/office/drawing/2015/9/8/chartex" xmlns:cx2="http://schemas.microsoft.com/office/drawing/2015/10/21/chartex" xmlns:cx3="http://schemas.microsoft.com/office/drawing/2016/5/9/chartex" xmlns:cx4="http://schemas.microsoft.com/office/drawing/2016/5/10/chartex" xmlns:cx5="http://schemas.microsoft.com/office/drawing/2016/5/11/chartex" xmlns:cx6="http://schemas.microsoft.com/office/drawing/2016/5/12/chartex" xmlns:cx7="http://schemas.microsoft.com/office/drawing/2016/5/13/chartex" xmlns:cx8="http://schemas.microsoft.com/office/drawing/2016/5/14/chartex" xmlns:mc="http://schemas.openxmlformats.org/markup-compatibility/2006" xmlns:aink="http://schemas.microsoft.com/office/drawing/2016/ink" xmlns:am3d="http://schemas.microsoft.com/office/drawing/2017/model3d" xmlns:o="urn:schemas-microsoft-com:office:office" xmlns:r="http://schemas.openxmlformats.org/officeDocument/2006/relationships" xmlns:m="http://schemas.openxmlformats.org/officeDocument/2006/math" xmlns:v="urn:schemas-microsoft-com:vml" xmlns:wp14="http://schemas.microsoft.com/office/word/2010/wordprocessingDrawing" xmlns:wp="http://schemas.openxmlformats.org/drawingml/2006/wordprocessingDrawing" xmlns:w10="urn:schemas-microsoft-com:office:word" xmlns:w="http://schemas.openxmlformats.org/wordprocessingml/2006/main" xmlns:w14="http://schemas.microsoft.com/office/word/2010/wordml" xmlns:w15="http://schemas.microsoft.com/office/word/2012/wordml" xmlns:w16cex="http://schemas.microsoft.com/office/word/2018/wordml/cex" xmlns:w16cid="http://schemas.microsoft.com/office/word/2016/wordml/cid" xmlns:w16="http://schemas.microsoft.com/office/word/2018/wordml" xmlns:w16sdtdh="http://schemas.microsoft.com/office/word/2020/wordml/sdtdatahash" xmlns:w16se="http://schemas.microsoft.com/office/word/2015/wordml/symex" xmlns:wpg="http://schemas.microsoft.com/office/word/2010/wordprocessingGroup" xmlns:wpi="http://schemas.microsoft.com/office/word/2010/wordprocessingInk" xmlns:wne="http://schemas.microsoft.com/office/word/2006/wordml" xmlns:wps="http://schemas.microsoft.com/office/word/2010/wordprocessingShape" mc:Ignorable="w14 w15 w16se w16cid w16 w16cex w16sdtdh wp14">
+  <w:p>
+    <w:pPr>
+      <w:pStyle w:val="Footer"/>
+    </w:pPr>
+    <w:r>
+      <w:t>git creation steps 02.txt</w:t>
+    </w:r>
+  </w:p>
+  <w:tbl>
+    <w:tblPr>
+      <w:tblW w:w="0" w:type="auto"/>
+      <w:tblCellSpacing w:w="15" w:type="dxa"/>
+      <w:tblCellMar>
+        <w:top w:w="15" w:type="dxa"/>
+        <w:left w:w="15" w:type="dxa"/>
+        <w:bottom w:w="15" w:type="dxa"/>
+        <w:right w:w="15" w:type="dxa"/>
+      </w:tblCellMar>
+      <w:tblLook w:val="04A0" w:firstRow="1" w:lastRow="0" w:firstColumn="1" w:lastColumn="0" w:noHBand="0" w:noVBand="1"/>
+    </w:tblPr>
+    <w:tblGrid>
+      <w:gridCol w:w="724"/>
+    </w:tblGrid>
+    <w:tr>
+      <w:trPr>
+        <w:tblCellSpacing w:w="15" w:type="dxa"/>
+      </w:trPr>
+      <w:tc>
+        <w:tcPr>
+          <w:tcW w:w="0" w:type="auto"/>
+          <w:vAlign w:val="center"/>
+          <w:hideMark/>
+        </w:tcPr>
+        <w:p>
+          <w:pPr>
+            <w:spacing w:after="0" w:line="240" w:lineRule="auto"/>
+            <w:rPr>
+              <w:rFonts w:ascii="Times New Roman" w:eastAsia="Times New Roman" w:hAnsi="Times New Roman" w:cs="Times New Roman"/>
+              <w:sz w:val="24"/>
+              <w:szCs w:val="24"/>
+              <w:lang w:eastAsia="en-IN"/>
+            </w:rPr>
+          </w:pPr>
+          <w:r>
+            <w:rPr>
+              <w:rFonts w:ascii="Times New Roman" w:eastAsia="Times New Roman" w:hAnsi="Times New Roman" w:cs="Times New Roman"/>
+              <w:sz w:val="24"/>
+              <w:szCs w:val="24"/>
+              <w:lang w:eastAsia="en-IN"/>
+            </w:rPr>
+            <w:t xml:space="preserve">git </w:t>
+          </w:r>
+          <w:proofErr w:type="spellStart"/>
+          <w:r>
+            <w:rPr>
+              <w:rFonts w:ascii="Times New Roman" w:eastAsia="Times New Roman" w:hAnsi="Times New Roman" w:cs="Times New Roman"/>
+              <w:sz w:val="24"/>
+              <w:szCs w:val="24"/>
+              <w:lang w:eastAsia="en-IN"/>
+            </w:rPr>
+            <w:t>init</w:t>
+          </w:r>
+          <w:proofErr w:type="spellEnd"/>
+        </w:p>
+      </w:tc>
+    </w:tr>
+    <w:tr>
+      <w:trPr>
+        <w:tblCellSpacing w:w="15" w:type="dxa"/>
+      </w:trPr>
+      <w:tc>
+        <w:tcPr>
+          <w:tcW w:w="0" w:type="auto"/>
+          <w:vAlign w:val="center"/>
+          <w:hideMark/>
+        </w:tcPr>
+        <w:p>
+          <w:pPr>
+            <w:spacing w:after="0" w:line="240" w:lineRule="auto"/>
+            <w:rPr>
+              <w:rFonts w:ascii="Times New Roman" w:eastAsia="Times New Roman" w:hAnsi="Times New Roman" w:cs="Times New Roman"/>
+              <w:sz w:val="24"/>
+              <w:szCs w:val="24"/>
+              <w:lang w:eastAsia="en-IN"/>
+            </w:rPr>
+          </w:pPr>
+        </w:p>
+      </w:tc>
+    </w:tr>
+  </w:tbl>
+  <w:p>
+    <w:pPr>
+      <w:spacing w:after="0" w:line="240" w:lineRule="auto"/>
+      <w:rPr>
+        <w:rFonts w:ascii="Times New Roman" w:eastAsia="Times New Roman" w:hAnsi="Times New Roman" w:cs="Times New Roman"/>
+        <w:vanish/>
+        <w:sz w:val="24"/>
+        <w:szCs w:val="24"/>
+        <w:lang w:eastAsia="en-IN"/>
+      </w:rPr>
+    </w:pPr>
+  </w:p>
+  <w:tbl>
+    <w:tblPr>
+      <w:tblW w:w="0" w:type="auto"/>
+      <w:tblCellSpacing w:w="15" w:type="dxa"/>
+      <w:tblCellMar>
+        <w:top w:w="15" w:type="dxa"/>
+        <w:left w:w="15" w:type="dxa"/>
+        <w:bottom w:w="15" w:type="dxa"/>
+        <w:right w:w="15" w:type="dxa"/>
+      </w:tblCellMar>
+      <w:tblLook w:val="04A0" w:firstRow="1" w:lastRow="0" w:firstColumn="1" w:lastColumn="0" w:noHBand="0" w:noVBand="1"/>
+    </w:tblPr>
+    <w:tblGrid>
+      <w:gridCol w:w="3036"/>
+    </w:tblGrid>
+    <w:tr>
+      <w:trPr>
+        <w:tblCellSpacing w:w="15" w:type="dxa"/>
+      </w:trPr>
+      <w:tc>
+        <w:tcPr>
+          <w:tcW w:w="0" w:type="auto"/>
+          <w:vAlign w:val="center"/>
+          <w:hideMark/>
+        </w:tcPr>
+        <w:p>
+          <w:pPr>
+            <w:spacing w:after="0" w:line="240" w:lineRule="auto"/>
+            <w:rPr>
+              <w:rFonts w:ascii="Times New Roman" w:eastAsia="Times New Roman" w:hAnsi="Times New Roman" w:cs="Times New Roman"/>
+              <w:sz w:val="24"/>
+              <w:szCs w:val="24"/>
+              <w:lang w:eastAsia="en-IN"/>
+            </w:rPr>
+          </w:pPr>
+          <w:r>
+            <w:rPr>
+              <w:rFonts w:ascii="Times New Roman" w:eastAsia="Times New Roman" w:hAnsi="Times New Roman" w:cs="Times New Roman"/>
+              <w:sz w:val="24"/>
+              <w:szCs w:val="24"/>
+              <w:lang w:eastAsia="en-IN"/>
+            </w:rPr>
+            <w:t>git remote add origin [</w:t>
+          </w:r>
+          <w:proofErr w:type="spellStart"/>
+          <w:r>
+            <w:rPr>
+              <w:rFonts w:ascii="Times New Roman" w:eastAsia="Times New Roman" w:hAnsi="Times New Roman" w:cs="Times New Roman"/>
+              <w:sz w:val="24"/>
+              <w:szCs w:val="24"/>
+              <w:lang w:eastAsia="en-IN"/>
+            </w:rPr>
+            <w:t>gitLink</w:t>
+          </w:r>
+          <w:proofErr w:type="spellEnd"/>
+          <w:r>
+            <w:rPr>
+              <w:rFonts w:ascii="Times New Roman" w:eastAsia="Times New Roman" w:hAnsi="Times New Roman" w:cs="Times New Roman"/>
+              <w:sz w:val="24"/>
+              <w:szCs w:val="24"/>
+              <w:lang w:eastAsia="en-IN"/>
+            </w:rPr>
+            <w:t>]</w:t>
+          </w:r>
+        </w:p>
+      </w:tc>
+    </w:tr>
+    <w:tr>
+      <w:trPr>
+        <w:tblCellSpacing w:w="15" w:type="dxa"/>
+      </w:trPr>
+      <w:tc>
+        <w:tcPr>
+          <w:tcW w:w="0" w:type="auto"/>
+          <w:vAlign w:val="center"/>
+          <w:hideMark/>
+        </w:tcPr>
+        <w:p>
+          <w:pPr>
+            <w:spacing w:after="0" w:line="240" w:lineRule="auto"/>
+            <w:rPr>
+              <w:rFonts w:ascii="Times New Roman" w:eastAsia="Times New Roman" w:hAnsi="Times New Roman" w:cs="Times New Roman"/>
+              <w:sz w:val="24"/>
+              <w:szCs w:val="24"/>
+              <w:lang w:eastAsia="en-IN"/>
+            </w:rPr>
+          </w:pPr>
+        </w:p>
+      </w:tc>
+    </w:tr>
+  </w:tbl>
+  <w:p>
+    <w:pPr>
+      <w:spacing w:after="0" w:line="240" w:lineRule="auto"/>
+      <w:rPr>
+        <w:rFonts w:ascii="Times New Roman" w:eastAsia="Times New Roman" w:hAnsi="Times New Roman" w:cs="Times New Roman"/>
+        <w:vanish/>
+        <w:sz w:val="24"/>
+        <w:szCs w:val="24"/>
+        <w:lang w:eastAsia="en-IN"/>
+      </w:rPr>
+    </w:pPr>
+  </w:p>
+  <w:tbl>
+    <w:tblPr>
+      <w:tblW w:w="0" w:type="auto"/>
+      <w:tblCellSpacing w:w="15" w:type="dxa"/>
+      <w:tblCellMar>
+        <w:top w:w="15" w:type="dxa"/>
+        <w:left w:w="15" w:type="dxa"/>
+        <w:bottom w:w="15" w:type="dxa"/>
+        <w:right w:w="15" w:type="dxa"/>
+      </w:tblCellMar>
+      <w:tblLook w:val="04A0" w:firstRow="1" w:lastRow="0" w:firstColumn="1" w:lastColumn="0" w:noHBand="0" w:noVBand="1"/>
+    </w:tblPr>
+    <w:tblGrid>
+      <w:gridCol w:w="1330"/>
+    </w:tblGrid>
+    <w:tr>
+      <w:trPr>
+        <w:tblCellSpacing w:w="15" w:type="dxa"/>
+      </w:trPr>
+      <w:tc>
+        <w:tcPr>
+          <w:tcW w:w="0" w:type="auto"/>
+          <w:vAlign w:val="center"/>
+          <w:hideMark/>
+        </w:tcPr>
+        <w:p>
+          <w:pPr>
+            <w:spacing w:after="0" w:line="240" w:lineRule="auto"/>
+            <w:rPr>
+              <w:rFonts w:ascii="Times New Roman" w:eastAsia="Times New Roman" w:hAnsi="Times New Roman" w:cs="Times New Roman"/>
+              <w:sz w:val="24"/>
+              <w:szCs w:val="24"/>
+              <w:lang w:eastAsia="en-IN"/>
+            </w:rPr>
+          </w:pPr>
+          <w:r>
+            <w:rPr>
+              <w:rFonts w:ascii="Times New Roman" w:eastAsia="Times New Roman" w:hAnsi="Times New Roman" w:cs="Times New Roman"/>
+              <w:sz w:val="24"/>
+              <w:szCs w:val="24"/>
+              <w:lang w:eastAsia="en-IN"/>
+            </w:rPr>
+            <w:t>git remote -v</w:t>
+          </w:r>
+        </w:p>
+      </w:tc>
+    </w:tr>
+    <w:tr>
+      <w:trPr>
+        <w:tblCellSpacing w:w="15" w:type="dxa"/>
+      </w:trPr>
+      <w:tc>
+        <w:tcPr>
+          <w:tcW w:w="0" w:type="auto"/>
+          <w:vAlign w:val="center"/>
+          <w:hideMark/>
+        </w:tcPr>
+        <w:p>
+          <w:pPr>
+            <w:spacing w:after="0" w:line="240" w:lineRule="auto"/>
+            <w:rPr>
+              <w:rFonts w:ascii="Times New Roman" w:eastAsia="Times New Roman" w:hAnsi="Times New Roman" w:cs="Times New Roman"/>
+              <w:sz w:val="24"/>
+              <w:szCs w:val="24"/>
+              <w:lang w:eastAsia="en-IN"/>
+            </w:rPr>
+          </w:pPr>
+        </w:p>
+      </w:tc>
+    </w:tr>
+  </w:tbl>
+  <w:p>
+    <w:pPr>
+      <w:spacing w:after="0" w:line="240" w:lineRule="auto"/>
+      <w:rPr>
+        <w:rFonts w:ascii="Times New Roman" w:eastAsia="Times New Roman" w:hAnsi="Times New Roman" w:cs="Times New Roman"/>
+        <w:vanish/>
+        <w:sz w:val="24"/>
+        <w:szCs w:val="24"/>
+        <w:lang w:eastAsia="en-IN"/>
+      </w:rPr>
+    </w:pPr>
+  </w:p>
+  <w:tbl>
+    <w:tblPr>
+      <w:tblW w:w="0" w:type="auto"/>
+      <w:tblCellSpacing w:w="15" w:type="dxa"/>
+      <w:tblCellMar>
+        <w:top w:w="15" w:type="dxa"/>
+        <w:left w:w="15" w:type="dxa"/>
+        <w:bottom w:w="15" w:type="dxa"/>
+        <w:right w:w="15" w:type="dxa"/>
+      </w:tblCellMar>
+      <w:tblLook w:val="04A0" w:firstRow="1" w:lastRow="0" w:firstColumn="1" w:lastColumn="0" w:noHBand="0" w:noVBand="1"/>
+    </w:tblPr>
+    <w:tblGrid>
+      <w:gridCol w:w="870"/>
+    </w:tblGrid>
+    <w:tr>
+      <w:trPr>
+        <w:tblCellSpacing w:w="15" w:type="dxa"/>
+      </w:trPr>
+      <w:tc>
+        <w:tcPr>
+          <w:tcW w:w="0" w:type="auto"/>
+          <w:vAlign w:val="center"/>
+          <w:hideMark/>
+        </w:tcPr>
+        <w:p>
+          <w:pPr>
+            <w:spacing w:after="0" w:line="240" w:lineRule="auto"/>
+            <w:rPr>
+              <w:rFonts w:ascii="Times New Roman" w:eastAsia="Times New Roman" w:hAnsi="Times New Roman" w:cs="Times New Roman"/>
+              <w:sz w:val="24"/>
+              <w:szCs w:val="24"/>
+              <w:lang w:eastAsia="en-IN"/>
+            </w:rPr>
+          </w:pPr>
+          <w:r>
+            <w:rPr>
+              <w:rFonts w:ascii="Times New Roman" w:eastAsia="Times New Roman" w:hAnsi="Times New Roman" w:cs="Times New Roman"/>
+              <w:sz w:val="24"/>
+              <w:szCs w:val="24"/>
+              <w:lang w:eastAsia="en-IN"/>
+            </w:rPr>
+            <w:t>git add .</w:t>
+          </w:r>
+        </w:p>
+      </w:tc>
+    </w:tr>
+    <w:tr>
+      <w:trPr>
+        <w:tblCellSpacing w:w="15" w:type="dxa"/>
+      </w:trPr>
+      <w:tc>
+        <w:tcPr>
+          <w:tcW w:w="0" w:type="auto"/>
+          <w:vAlign w:val="center"/>
+          <w:hideMark/>
+        </w:tcPr>
+        <w:p>
+          <w:pPr>
+            <w:spacing w:after="0" w:line="240" w:lineRule="auto"/>
+            <w:rPr>
+              <w:rFonts w:ascii="Times New Roman" w:eastAsia="Times New Roman" w:hAnsi="Times New Roman" w:cs="Times New Roman"/>
+              <w:sz w:val="24"/>
+              <w:szCs w:val="24"/>
+              <w:lang w:eastAsia="en-IN"/>
+            </w:rPr>
+          </w:pPr>
+        </w:p>
+      </w:tc>
+    </w:tr>
+  </w:tbl>
+  <w:p>
+    <w:pPr>
+      <w:spacing w:after="0" w:line="240" w:lineRule="auto"/>
+      <w:rPr>
+        <w:rFonts w:ascii="Times New Roman" w:eastAsia="Times New Roman" w:hAnsi="Times New Roman" w:cs="Times New Roman"/>
+        <w:vanish/>
+        <w:sz w:val="24"/>
+        <w:szCs w:val="24"/>
+        <w:lang w:eastAsia="en-IN"/>
+      </w:rPr>
+    </w:pPr>
+  </w:p>
+  <w:tbl>
+    <w:tblPr>
+      <w:tblW w:w="0" w:type="auto"/>
+      <w:tblCellSpacing w:w="15" w:type="dxa"/>
+      <w:tblCellMar>
+        <w:top w:w="15" w:type="dxa"/>
+        <w:left w:w="15" w:type="dxa"/>
+        <w:bottom w:w="15" w:type="dxa"/>
+        <w:right w:w="15" w:type="dxa"/>
+      </w:tblCellMar>
+      <w:tblLook w:val="04A0" w:firstRow="1" w:lastRow="0" w:firstColumn="1" w:lastColumn="0" w:noHBand="0" w:noVBand="1"/>
+    </w:tblPr>
+    <w:tblGrid>
+      <w:gridCol w:w="2953"/>
+    </w:tblGrid>
+    <w:tr>
+      <w:trPr>
+        <w:tblCellSpacing w:w="15" w:type="dxa"/>
+      </w:trPr>
+      <w:tc>
+        <w:tcPr>
+          <w:tcW w:w="0" w:type="auto"/>
+          <w:vAlign w:val="center"/>
+          <w:hideMark/>
+        </w:tcPr>
+        <w:p>
+          <w:pPr>
+            <w:spacing w:after="0" w:line="240" w:lineRule="auto"/>
+            <w:rPr>
+              <w:rFonts w:ascii="Times New Roman" w:eastAsia="Times New Roman" w:hAnsi="Times New Roman" w:cs="Times New Roman"/>
+              <w:sz w:val="24"/>
+              <w:szCs w:val="24"/>
+              <w:lang w:eastAsia="en-IN"/>
+            </w:rPr>
+          </w:pPr>
+          <w:r>
+            <w:rPr>
+              <w:rFonts w:ascii="Times New Roman" w:eastAsia="Times New Roman" w:hAnsi="Times New Roman" w:cs="Times New Roman"/>
+              <w:sz w:val="24"/>
+              <w:szCs w:val="24"/>
+              <w:lang w:eastAsia="en-IN"/>
+            </w:rPr>
+            <w:t>git commit -m "First commit"</w:t>
+          </w:r>
+        </w:p>
+      </w:tc>
+    </w:tr>
+    <w:tr>
+      <w:trPr>
+        <w:tblCellSpacing w:w="15" w:type="dxa"/>
+      </w:trPr>
+      <w:tc>
+        <w:tcPr>
+          <w:tcW w:w="0" w:type="auto"/>
+          <w:vAlign w:val="center"/>
+          <w:hideMark/>
+        </w:tcPr>
+        <w:p>
+          <w:pPr>
+            <w:spacing w:after="0" w:line="240" w:lineRule="auto"/>
+            <w:rPr>
+              <w:rFonts w:ascii="Times New Roman" w:eastAsia="Times New Roman" w:hAnsi="Times New Roman" w:cs="Times New Roman"/>
+              <w:sz w:val="24"/>
+              <w:szCs w:val="24"/>
+              <w:lang w:eastAsia="en-IN"/>
+            </w:rPr>
+          </w:pPr>
+        </w:p>
+      </w:tc>
+    </w:tr>
+  </w:tbl>
+  <w:p>
+    <w:pPr>
+      <w:spacing w:after="0" w:line="240" w:lineRule="auto"/>
+      <w:rPr>
+        <w:rFonts w:ascii="Times New Roman" w:eastAsia="Times New Roman" w:hAnsi="Times New Roman" w:cs="Times New Roman"/>
+        <w:vanish/>
+        <w:sz w:val="24"/>
+        <w:szCs w:val="24"/>
+        <w:lang w:eastAsia="en-IN"/>
+      </w:rPr>
+    </w:pPr>
+  </w:p>
+  <w:tbl>
+    <w:tblPr>
+      <w:tblW w:w="0" w:type="auto"/>
+      <w:tblCellSpacing w:w="15" w:type="dxa"/>
+      <w:tblCellMar>
+        <w:top w:w="15" w:type="dxa"/>
+        <w:left w:w="15" w:type="dxa"/>
+        <w:bottom w:w="15" w:type="dxa"/>
+        <w:right w:w="15" w:type="dxa"/>
+      </w:tblCellMar>
+      <w:tblLook w:val="04A0" w:firstRow="1" w:lastRow="0" w:firstColumn="1" w:lastColumn="0" w:noHBand="0" w:noVBand="1"/>
+    </w:tblPr>
+    <w:tblGrid>
+      <w:gridCol w:w="1950"/>
+    </w:tblGrid>
+    <w:tr>
+      <w:trPr>
+        <w:tblCellSpacing w:w="15" w:type="dxa"/>
+      </w:trPr>
+      <w:tc>
+        <w:tcPr>
+          <w:tcW w:w="0" w:type="auto"/>
+          <w:vAlign w:val="center"/>
+          <w:hideMark/>
+        </w:tcPr>
+        <w:p>
+          <w:pPr>
+            <w:spacing w:after="0" w:line="240" w:lineRule="auto"/>
+            <w:rPr>
+              <w:rFonts w:ascii="Times New Roman" w:eastAsia="Times New Roman" w:hAnsi="Times New Roman" w:cs="Times New Roman"/>
+              <w:sz w:val="24"/>
+              <w:szCs w:val="24"/>
+              <w:lang w:eastAsia="en-IN"/>
+            </w:rPr>
+          </w:pPr>
+          <w:r>
+            <w:rPr>
+              <w:rFonts w:ascii="Times New Roman" w:eastAsia="Times New Roman" w:hAnsi="Times New Roman" w:cs="Times New Roman"/>
+              <w:sz w:val="24"/>
+              <w:szCs w:val="24"/>
+              <w:lang w:eastAsia="en-IN"/>
+            </w:rPr>
+            <w:t>git branch -M main</w:t>
+          </w:r>
+        </w:p>
+      </w:tc>
+    </w:tr>
+    <w:tr>
+      <w:trPr>
+        <w:tblCellSpacing w:w="15" w:type="dxa"/>
+      </w:trPr>
+      <w:tc>
+        <w:tcPr>
+          <w:tcW w:w="0" w:type="auto"/>
+          <w:vAlign w:val="center"/>
+          <w:hideMark/>
+        </w:tcPr>
+        <w:p>
+          <w:pPr>
+            <w:spacing w:after="0" w:line="240" w:lineRule="auto"/>
+            <w:rPr>
+              <w:rFonts w:ascii="Times New Roman" w:eastAsia="Times New Roman" w:hAnsi="Times New Roman" w:cs="Times New Roman"/>
+              <w:sz w:val="24"/>
+              <w:szCs w:val="24"/>
+              <w:lang w:eastAsia="en-IN"/>
+            </w:rPr>
+          </w:pPr>
+        </w:p>
+      </w:tc>
+    </w:tr>
+  </w:tbl>
+  <w:p>
+    <w:pPr>
+      <w:spacing w:after="0" w:line="240" w:lineRule="auto"/>
+      <w:rPr>
+        <w:rFonts w:ascii="Times New Roman" w:eastAsia="Times New Roman" w:hAnsi="Times New Roman" w:cs="Times New Roman"/>
+        <w:vanish/>
+        <w:sz w:val="24"/>
+        <w:szCs w:val="24"/>
+        <w:lang w:eastAsia="en-IN"/>
+      </w:rPr>
+    </w:pPr>
+  </w:p>
+  <w:tbl>
+    <w:tblPr>
+      <w:tblW w:w="0" w:type="auto"/>
+      <w:tblCellSpacing w:w="15" w:type="dxa"/>
+      <w:tblCellMar>
+        <w:top w:w="15" w:type="dxa"/>
+        <w:left w:w="15" w:type="dxa"/>
+        <w:bottom w:w="15" w:type="dxa"/>
+        <w:right w:w="15" w:type="dxa"/>
+      </w:tblCellMar>
+      <w:tblLook w:val="04A0" w:firstRow="1" w:lastRow="0" w:firstColumn="1" w:lastColumn="0" w:noHBand="0" w:noVBand="1"/>
+    </w:tblPr>
+    <w:tblGrid>
+      <w:gridCol w:w="96"/>
+    </w:tblGrid>
+    <w:tr>
+      <w:trPr>
+        <w:tblCellSpacing w:w="15" w:type="dxa"/>
+      </w:trPr>
+      <w:tc>
+        <w:tcPr>
+          <w:tcW w:w="0" w:type="auto"/>
+          <w:vAlign w:val="center"/>
+          <w:hideMark/>
+        </w:tcPr>
+        <w:p>
+          <w:pPr>
+            <w:spacing w:after="0" w:line="240" w:lineRule="auto"/>
+            <w:rPr>
+              <w:rFonts w:ascii="Times New Roman" w:eastAsia="Times New Roman" w:hAnsi="Times New Roman" w:cs="Times New Roman"/>
+              <w:sz w:val="24"/>
+              <w:szCs w:val="24"/>
+              <w:lang w:eastAsia="en-IN"/>
+            </w:rPr>
+          </w:pPr>
+          <w:r>
+            <w:rPr>
+              <w:rFonts w:ascii="Times New Roman" w:eastAsia="Times New Roman" w:hAnsi="Times New Roman" w:cs="Times New Roman"/>
+              <w:sz w:val="24"/>
+              <w:szCs w:val="24"/>
+              <w:lang w:eastAsia="en-IN"/>
+            </w:rPr>
+            <w:br/>
+          </w:r>
+        </w:p>
+      </w:tc>
+    </w:tr>
+    <w:tr>
+      <w:trPr>
+        <w:tblCellSpacing w:w="15" w:type="dxa"/>
+      </w:trPr>
+      <w:tc>
+        <w:tcPr>
+          <w:tcW w:w="0" w:type="auto"/>
+          <w:vAlign w:val="center"/>
+          <w:hideMark/>
+        </w:tcPr>
+        <w:p>
+          <w:pPr>
+            <w:spacing w:after="0" w:line="240" w:lineRule="auto"/>
+            <w:rPr>
+              <w:rFonts w:ascii="Times New Roman" w:eastAsia="Times New Roman" w:hAnsi="Times New Roman" w:cs="Times New Roman"/>
+              <w:sz w:val="24"/>
+              <w:szCs w:val="24"/>
+              <w:lang w:eastAsia="en-IN"/>
+            </w:rPr>
+          </w:pPr>
+        </w:p>
+      </w:tc>
+    </w:tr>
+  </w:tbl>
+  <w:p>
+    <w:pPr>
+      <w:spacing w:after="0" w:line="240" w:lineRule="auto"/>
+      <w:rPr>
+        <w:rFonts w:ascii="Times New Roman" w:eastAsia="Times New Roman" w:hAnsi="Times New Roman" w:cs="Times New Roman"/>
+        <w:vanish/>
+        <w:sz w:val="24"/>
+        <w:szCs w:val="24"/>
+        <w:lang w:eastAsia="en-IN"/>
+      </w:rPr>
+    </w:pPr>
+  </w:p>
+  <w:tbl>
+    <w:tblPr>
+      <w:tblW w:w="0" w:type="auto"/>
+      <w:tblCellSpacing w:w="15" w:type="dxa"/>
+      <w:tblCellMar>
+        <w:top w:w="15" w:type="dxa"/>
+        <w:left w:w="15" w:type="dxa"/>
+        <w:bottom w:w="15" w:type="dxa"/>
+        <w:right w:w="15" w:type="dxa"/>
+      </w:tblCellMar>
+      <w:tblLook w:val="04A0" w:firstRow="1" w:lastRow="0" w:firstColumn="1" w:lastColumn="0" w:noHBand="0" w:noVBand="1"/>
+    </w:tblPr>
+    <w:tblGrid>
+      <w:gridCol w:w="2030"/>
+    </w:tblGrid>
+    <w:tr>
+      <w:trPr>
+        <w:tblCellSpacing w:w="15" w:type="dxa"/>
+      </w:trPr>
+      <w:tc>
+        <w:tcPr>
+          <w:tcW w:w="0" w:type="auto"/>
+          <w:vAlign w:val="center"/>
+          <w:hideMark/>
+        </w:tcPr>
+        <w:p>
+          <w:pPr>
+            <w:spacing w:after="0" w:line="240" w:lineRule="auto"/>
+            <w:rPr>
+              <w:rFonts w:ascii="Times New Roman" w:eastAsia="Times New Roman" w:hAnsi="Times New Roman" w:cs="Times New Roman"/>
+              <w:sz w:val="24"/>
+              <w:szCs w:val="24"/>
+              <w:lang w:eastAsia="en-IN"/>
+            </w:rPr>
+          </w:pPr>
+          <w:r>
+            <w:rPr>
+              <w:rFonts w:ascii="Times New Roman" w:eastAsia="Times New Roman" w:hAnsi="Times New Roman" w:cs="Times New Roman"/>
+              <w:sz w:val="24"/>
+              <w:szCs w:val="24"/>
+              <w:lang w:eastAsia="en-IN"/>
+            </w:rPr>
+            <w:t>git push origin main</w:t>
+          </w:r>
+        </w:p>
+      </w:tc>
+    </w:tr>
+    <w:tr>
+      <w:trPr>
+        <w:tblCellSpacing w:w="15" w:type="dxa"/>
+      </w:trPr>
+      <w:tc>
+        <w:tcPr>
+          <w:tcW w:w="0" w:type="auto"/>
+          <w:vAlign w:val="center"/>
+          <w:hideMark/>
+        </w:tcPr>
+        <w:p>
+          <w:pPr>
+            <w:spacing w:after="0" w:line="240" w:lineRule="auto"/>
+            <w:rPr>
+              <w:rFonts w:ascii="Times New Roman" w:eastAsia="Times New Roman" w:hAnsi="Times New Roman" w:cs="Times New Roman"/>
+              <w:sz w:val="24"/>
+              <w:szCs w:val="24"/>
+              <w:lang w:eastAsia="en-IN"/>
+            </w:rPr>
+          </w:pPr>
+        </w:p>
+      </w:tc>
+    </w:tr>
+  </w:tbl>
+  <w:p>
+    <w:pPr>
+      <w:spacing w:after="0" w:line="240" w:lineRule="auto"/>
+      <w:rPr>
+        <w:rFonts w:ascii="Times New Roman" w:eastAsia="Times New Roman" w:hAnsi="Times New Roman" w:cs="Times New Roman"/>
+        <w:vanish/>
+        <w:sz w:val="24"/>
+        <w:szCs w:val="24"/>
+        <w:lang w:eastAsia="en-IN"/>
+      </w:rPr>
+    </w:pPr>
+  </w:p>
+  <w:tbl>
+    <w:tblPr>
+      <w:tblW w:w="0" w:type="auto"/>
+      <w:tblCellSpacing w:w="15" w:type="dxa"/>
+      <w:tblCellMar>
+        <w:top w:w="15" w:type="dxa"/>
+        <w:left w:w="15" w:type="dxa"/>
+        <w:bottom w:w="15" w:type="dxa"/>
+        <w:right w:w="15" w:type="dxa"/>
+      </w:tblCellMar>
+      <w:tblLook w:val="04A0" w:firstRow="1" w:lastRow="0" w:firstColumn="1" w:lastColumn="0" w:noHBand="0" w:noVBand="1"/>
+    </w:tblPr>
+    <w:tblGrid>
+      <w:gridCol w:w="96"/>
+    </w:tblGrid>
+    <w:tr>
+      <w:trPr>
+        <w:tblCellSpacing w:w="15" w:type="dxa"/>
+      </w:trPr>
+      <w:tc>
+        <w:tcPr>
+          <w:tcW w:w="0" w:type="auto"/>
+          <w:vAlign w:val="center"/>
+          <w:hideMark/>
+        </w:tcPr>
+        <w:p>
+          <w:pPr>
+            <w:spacing w:after="0" w:line="240" w:lineRule="auto"/>
+            <w:rPr>
+              <w:rFonts w:ascii="Times New Roman" w:eastAsia="Times New Roman" w:hAnsi="Times New Roman" w:cs="Times New Roman"/>
+              <w:sz w:val="24"/>
+              <w:szCs w:val="24"/>
+              <w:lang w:eastAsia="en-IN"/>
+            </w:rPr>
+          </w:pPr>
+          <w:r>
+            <w:rPr>
+              <w:rFonts w:ascii="Times New Roman" w:eastAsia="Times New Roman" w:hAnsi="Times New Roman" w:cs="Times New Roman"/>
+              <w:sz w:val="24"/>
+              <w:szCs w:val="24"/>
+              <w:lang w:eastAsia="en-IN"/>
+            </w:rPr>
+            <w:br/>
+          </w:r>
+        </w:p>
+      </w:tc>
+    </w:tr>
+    <w:tr>
+      <w:trPr>
+        <w:tblCellSpacing w:w="15" w:type="dxa"/>
+      </w:trPr>
+      <w:tc>
+        <w:tcPr>
+          <w:tcW w:w="0" w:type="auto"/>
+          <w:vAlign w:val="center"/>
+          <w:hideMark/>
+        </w:tcPr>
+        <w:p>
+          <w:pPr>
+            <w:spacing w:after="0" w:line="240" w:lineRule="auto"/>
+            <w:rPr>
+              <w:rFonts w:ascii="Times New Roman" w:eastAsia="Times New Roman" w:hAnsi="Times New Roman" w:cs="Times New Roman"/>
+              <w:sz w:val="24"/>
+              <w:szCs w:val="24"/>
+              <w:lang w:eastAsia="en-IN"/>
+            </w:rPr>
+          </w:pPr>
+        </w:p>
+      </w:tc>
+    </w:tr>
+  </w:tbl>
+  <w:p>
+    <w:pPr>
+      <w:spacing w:after="0" w:line="240" w:lineRule="auto"/>
+      <w:rPr>
+        <w:rFonts w:ascii="Times New Roman" w:eastAsia="Times New Roman" w:hAnsi="Times New Roman" w:cs="Times New Roman"/>
+        <w:vanish/>
+        <w:sz w:val="24"/>
+        <w:szCs w:val="24"/>
+        <w:lang w:eastAsia="en-IN"/>
+      </w:rPr>
+    </w:pPr>
+  </w:p>
+  <w:tbl>
+    <w:tblPr>
+      <w:tblW w:w="0" w:type="auto"/>
+      <w:tblCellSpacing w:w="15" w:type="dxa"/>
+      <w:tblCellMar>
+        <w:top w:w="15" w:type="dxa"/>
+        <w:left w:w="15" w:type="dxa"/>
+        <w:bottom w:w="15" w:type="dxa"/>
+        <w:right w:w="15" w:type="dxa"/>
+      </w:tblCellMar>
+      <w:tblLook w:val="04A0" w:firstRow="1" w:lastRow="0" w:firstColumn="1" w:lastColumn="0" w:noHBand="0" w:noVBand="1"/>
+    </w:tblPr>
+    <w:tblGrid>
+      <w:gridCol w:w="96"/>
+    </w:tblGrid>
+    <w:tr>
+      <w:trPr>
+        <w:tblCellSpacing w:w="15" w:type="dxa"/>
+      </w:trPr>
+      <w:tc>
+        <w:tcPr>
+          <w:tcW w:w="0" w:type="auto"/>
+          <w:vAlign w:val="center"/>
+          <w:hideMark/>
+        </w:tcPr>
+        <w:p>
+          <w:pPr>
+            <w:spacing w:after="0" w:line="240" w:lineRule="auto"/>
+            <w:rPr>
+              <w:rFonts w:ascii="Times New Roman" w:eastAsia="Times New Roman" w:hAnsi="Times New Roman" w:cs="Times New Roman"/>
+              <w:sz w:val="24"/>
+              <w:szCs w:val="24"/>
+              <w:lang w:eastAsia="en-IN"/>
+            </w:rPr>
+          </w:pPr>
+          <w:r>
+            <w:rPr>
+              <w:rFonts w:ascii="Times New Roman" w:eastAsia="Times New Roman" w:hAnsi="Times New Roman" w:cs="Times New Roman"/>
+              <w:sz w:val="24"/>
+              <w:szCs w:val="24"/>
+              <w:lang w:eastAsia="en-IN"/>
+            </w:rPr>
+            <w:br/>
+          </w:r>
+        </w:p>
+      </w:tc>
+    </w:tr>
+    <w:tr>
+      <w:trPr>
+        <w:tblCellSpacing w:w="15" w:type="dxa"/>
+      </w:trPr>
+      <w:tc>
+        <w:tcPr>
+          <w:tcW w:w="0" w:type="auto"/>
+          <w:vAlign w:val="center"/>
+          <w:hideMark/>
+        </w:tcPr>
+        <w:p>
+          <w:pPr>
+            <w:spacing w:after="0" w:line="240" w:lineRule="auto"/>
+            <w:rPr>
+              <w:rFonts w:ascii="Times New Roman" w:eastAsia="Times New Roman" w:hAnsi="Times New Roman" w:cs="Times New Roman"/>
+              <w:sz w:val="24"/>
+              <w:szCs w:val="24"/>
+              <w:lang w:eastAsia="en-IN"/>
+            </w:rPr>
+          </w:pPr>
+        </w:p>
+      </w:tc>
+    </w:tr>
+  </w:tbl>
+  <w:p>
+    <w:pPr>
+      <w:spacing w:after="0" w:line="240" w:lineRule="auto"/>
+      <w:rPr>
+        <w:rFonts w:ascii="Times New Roman" w:eastAsia="Times New Roman" w:hAnsi="Times New Roman" w:cs="Times New Roman"/>
+        <w:vanish/>
+        <w:sz w:val="24"/>
+        <w:szCs w:val="24"/>
+        <w:lang w:eastAsia="en-IN"/>
+      </w:rPr>
+    </w:pPr>
+  </w:p>
+  <w:tbl>
+    <w:tblPr>
+      <w:tblW w:w="0" w:type="auto"/>
+      <w:tblCellSpacing w:w="15" w:type="dxa"/>
+      <w:tblCellMar>
+        <w:top w:w="15" w:type="dxa"/>
+        <w:left w:w="15" w:type="dxa"/>
+        <w:bottom w:w="15" w:type="dxa"/>
+        <w:right w:w="15" w:type="dxa"/>
+      </w:tblCellMar>
+      <w:tblLook w:val="04A0" w:firstRow="1" w:lastRow="0" w:firstColumn="1" w:lastColumn="0" w:noHBand="0" w:noVBand="1"/>
+    </w:tblPr>
+    <w:tblGrid>
+      <w:gridCol w:w="2376"/>
+    </w:tblGrid>
+    <w:tr>
+      <w:trPr>
+        <w:tblCellSpacing w:w="15" w:type="dxa"/>
+      </w:trPr>
+      <w:tc>
+        <w:tcPr>
+          <w:tcW w:w="0" w:type="auto"/>
+          <w:vAlign w:val="center"/>
+          <w:hideMark/>
+        </w:tcPr>
+        <w:p>
+          <w:pPr>
+            <w:spacing w:after="0" w:line="240" w:lineRule="auto"/>
+            <w:rPr>
+              <w:rFonts w:ascii="Times New Roman" w:eastAsia="Times New Roman" w:hAnsi="Times New Roman" w:cs="Times New Roman"/>
+              <w:sz w:val="24"/>
+              <w:szCs w:val="24"/>
+              <w:lang w:eastAsia="en-IN"/>
+            </w:rPr>
+          </w:pPr>
+          <w:r>
+            <w:rPr>
+              <w:rFonts w:ascii="Times New Roman" w:eastAsia="Times New Roman" w:hAnsi="Times New Roman" w:cs="Times New Roman"/>
+              <w:sz w:val="24"/>
+              <w:szCs w:val="24"/>
+              <w:lang w:eastAsia="en-IN"/>
+            </w:rPr>
+            <w:t>in case for the first time</w:t>
+          </w:r>
+        </w:p>
+      </w:tc>
+    </w:tr>
+    <w:tr>
+      <w:trPr>
+        <w:tblCellSpacing w:w="15" w:type="dxa"/>
+      </w:trPr>
+      <w:tc>
+        <w:tcPr>
+          <w:tcW w:w="0" w:type="auto"/>
+          <w:vAlign w:val="center"/>
+          <w:hideMark/>
+        </w:tcPr>
+        <w:p>
+          <w:pPr>
+            <w:spacing w:after="0" w:line="240" w:lineRule="auto"/>
+            <w:rPr>
+              <w:rFonts w:ascii="Times New Roman" w:eastAsia="Times New Roman" w:hAnsi="Times New Roman" w:cs="Times New Roman"/>
+              <w:sz w:val="24"/>
+              <w:szCs w:val="24"/>
+              <w:lang w:eastAsia="en-IN"/>
+            </w:rPr>
+          </w:pPr>
+        </w:p>
+      </w:tc>
+    </w:tr>
+  </w:tbl>
+  <w:p>
+    <w:pPr>
+      <w:spacing w:after="0" w:line="240" w:lineRule="auto"/>
+      <w:rPr>
+        <w:rFonts w:ascii="Times New Roman" w:eastAsia="Times New Roman" w:hAnsi="Times New Roman" w:cs="Times New Roman"/>
+        <w:vanish/>
+        <w:sz w:val="24"/>
+        <w:szCs w:val="24"/>
+        <w:lang w:eastAsia="en-IN"/>
+      </w:rPr>
+    </w:pPr>
+  </w:p>
+  <w:tbl>
+    <w:tblPr>
+      <w:tblW w:w="0" w:type="auto"/>
+      <w:tblCellSpacing w:w="15" w:type="dxa"/>
+      <w:tblCellMar>
+        <w:top w:w="15" w:type="dxa"/>
+        <w:left w:w="15" w:type="dxa"/>
+        <w:bottom w:w="15" w:type="dxa"/>
+        <w:right w:w="15" w:type="dxa"/>
+      </w:tblCellMar>
+      <w:tblLook w:val="04A0" w:firstRow="1" w:lastRow="0" w:firstColumn="1" w:lastColumn="0" w:noHBand="0" w:noVBand="1"/>
+    </w:tblPr>
+    <w:tblGrid>
+      <w:gridCol w:w="3166"/>
+    </w:tblGrid>
+    <w:tr>
+      <w:trPr>
+        <w:tblCellSpacing w:w="15" w:type="dxa"/>
+      </w:trPr>
+      <w:tc>
+        <w:tcPr>
+          <w:tcW w:w="0" w:type="auto"/>
+          <w:vAlign w:val="center"/>
+          <w:hideMark/>
+        </w:tcPr>
+        <w:p>
+          <w:pPr>
+            <w:spacing w:after="0" w:line="240" w:lineRule="auto"/>
+            <w:rPr>
+              <w:rFonts w:ascii="Times New Roman" w:eastAsia="Times New Roman" w:hAnsi="Times New Roman" w:cs="Times New Roman"/>
+              <w:sz w:val="24"/>
+              <w:szCs w:val="24"/>
+              <w:lang w:eastAsia="en-IN"/>
+            </w:rPr>
+          </w:pPr>
+          <w:r>
+            <w:rPr>
+              <w:rFonts w:ascii="Times New Roman" w:eastAsia="Times New Roman" w:hAnsi="Times New Roman" w:cs="Times New Roman"/>
+              <w:sz w:val="24"/>
+              <w:szCs w:val="24"/>
+              <w:lang w:eastAsia="en-IN"/>
+            </w:rPr>
+            <w:t>git config user.name "someone"</w:t>
+          </w:r>
+        </w:p>
+      </w:tc>
+    </w:tr>
+    <w:tr>
+      <w:trPr>
+        <w:tblCellSpacing w:w="15" w:type="dxa"/>
+      </w:trPr>
+      <w:tc>
+        <w:tcPr>
+          <w:tcW w:w="0" w:type="auto"/>
+          <w:vAlign w:val="center"/>
+          <w:hideMark/>
+        </w:tcPr>
+        <w:p>
+          <w:pPr>
+            <w:spacing w:after="0" w:line="240" w:lineRule="auto"/>
+            <w:rPr>
+              <w:rFonts w:ascii="Times New Roman" w:eastAsia="Times New Roman" w:hAnsi="Times New Roman" w:cs="Times New Roman"/>
+              <w:sz w:val="24"/>
+              <w:szCs w:val="24"/>
+              <w:lang w:eastAsia="en-IN"/>
+            </w:rPr>
+          </w:pPr>
+        </w:p>
+      </w:tc>
+    </w:tr>
+  </w:tbl>
+  <w:p>
+    <w:pPr>
+      <w:pStyle w:val="Footer"/>
+    </w:pPr>
+    <w:r>
+      <w:rPr>
+        <w:rFonts w:ascii="Times New Roman" w:eastAsia="Times New Roman" w:hAnsi="Times New Roman" w:cs="Times New Roman"/>
+        <w:sz w:val="24"/>
+        <w:szCs w:val="24"/>
+        <w:lang w:eastAsia="en-IN"/>
+      </w:rPr>
+      <w:t xml:space="preserve">git config </w:t>
+    </w:r>
+    <w:proofErr w:type="spellStart"/>
+    <w:r>
+      <w:rPr>
+        <w:rFonts w:ascii="Times New Roman" w:eastAsia="Times New Roman" w:hAnsi="Times New Roman" w:cs="Times New Roman"/>
+        <w:sz w:val="24"/>
+        <w:szCs w:val="24"/>
+        <w:lang w:eastAsia="en-IN"/>
+      </w:rPr>
+      <w:t>user.email</w:t>
+    </w:r>
+    <w:proofErr w:type="spellEnd"/>
+    <w:r>
+      <w:rPr>
+        <w:rFonts w:ascii="Times New Roman" w:eastAsia="Times New Roman" w:hAnsi="Times New Roman" w:cs="Times New Roman"/>
+        <w:sz w:val="24"/>
+        <w:szCs w:val="24"/>
+        <w:lang w:eastAsia="en-IN"/>
+      </w:rPr>
+      <w:t xml:space="preserve"> "someone@someplace.com"</w:t>
+    </w:r>
+  </w:p>
+</w:ftr>
+</file>
+
+<file path=word/footer3.xml><?xml version="1.0" encoding="utf-8"?>
+<w:ftr xmlns:wpc="http://schemas.microsoft.com/office/word/2010/wordprocessingCanvas" xmlns:cx="http://schemas.microsoft.com/office/drawing/2014/chartex" xmlns:cx1="http://schemas.microsoft.com/office/drawing/2015/9/8/chartex" xmlns:cx2="http://schemas.microsoft.com/office/drawing/2015/10/21/chartex" xmlns:cx3="http://schemas.microsoft.com/office/drawing/2016/5/9/chartex" xmlns:cx4="http://schemas.microsoft.com/office/drawing/2016/5/10/chartex" xmlns:cx5="http://schemas.microsoft.com/office/drawing/2016/5/11/chartex" xmlns:cx6="http://schemas.microsoft.com/office/drawing/2016/5/12/chartex" xmlns:cx7="http://schemas.microsoft.com/office/drawing/2016/5/13/chartex" xmlns:cx8="http://schemas.microsoft.com/office/drawing/2016/5/14/chartex" xmlns:mc="http://schemas.openxmlformats.org/markup-compatibility/2006" xmlns:aink="http://schemas.microsoft.com/office/drawing/2016/ink" xmlns:am3d="http://schemas.microsoft.com/office/drawing/2017/model3d" xmlns:o="urn:schemas-microsoft-com:office:office" xmlns:r="http://schemas.openxmlformats.org/officeDocument/2006/relationships" xmlns:m="http://schemas.openxmlformats.org/officeDocument/2006/math" xmlns:v="urn:schemas-microsoft-com:vml" xmlns:wp14="http://schemas.microsoft.com/office/word/2010/wordprocessingDrawing" xmlns:wp="http://schemas.openxmlformats.org/drawingml/2006/wordprocessingDrawing" xmlns:w10="urn:schemas-microsoft-com:office:word" xmlns:w="http://schemas.openxmlformats.org/wordprocessingml/2006/main" xmlns:w14="http://schemas.microsoft.com/office/word/2010/wordml" xmlns:w15="http://schemas.microsoft.com/office/word/2012/wordml" xmlns:w16cex="http://schemas.microsoft.com/office/word/2018/wordml/cex" xmlns:w16cid="http://schemas.microsoft.com/office/word/2016/wordml/cid" xmlns:w16="http://schemas.microsoft.com/office/word/2018/wordml" xmlns:w16sdtdh="http://schemas.microsoft.com/office/word/2020/wordml/sdtdatahash" xmlns:w16se="http://schemas.microsoft.com/office/word/2015/wordml/symex" xmlns:wpg="http://schemas.microsoft.com/office/word/2010/wordprocessingGroup" xmlns:wpi="http://schemas.microsoft.com/office/word/2010/wordprocessingInk" xmlns:wne="http://schemas.microsoft.com/office/word/2006/wordml" xmlns:wps="http://schemas.microsoft.com/office/word/2010/wordprocessingShape" mc:Ignorable="w14 w15 w16se w16cid w16 w16cex w16sdtdh wp14">
+  <w:p>
+    <w:pPr>
+      <w:pStyle w:val="Footer"/>
+    </w:pPr>
+  </w:p>
+</w:ftr>
+</file>
+
+<file path=word/footnotes.xml><?xml version="1.0" encoding="utf-8"?>
+<w:footnotes xmlns:wpc="http://schemas.microsoft.com/office/word/2010/wordprocessingCanvas" xmlns:cx="http://schemas.microsoft.com/office/drawing/2014/chartex" xmlns:cx1="http://schemas.microsoft.com/office/drawing/2015/9/8/chartex" xmlns:cx2="http://schemas.microsoft.com/office/drawing/2015/10/21/chartex" xmlns:cx3="http://schemas.microsoft.com/office/drawing/2016/5/9/chartex" xmlns:cx4="http://schemas.microsoft.com/office/drawing/2016/5/10/chartex" xmlns:cx5="http://schemas.microsoft.com/office/drawing/2016/5/11/chartex" xmlns:cx6="http://schemas.microsoft.com/office/drawing/2016/5/12/chartex" xmlns:cx7="http://schemas.microsoft.com/office/drawing/2016/5/13/chartex" xmlns:cx8="http://schemas.microsoft.com/office/drawing/2016/5/14/chartex" xmlns:mc="http://schemas.openxmlformats.org/markup-compatibility/2006" xmlns:aink="http://schemas.microsoft.com/office/drawing/2016/ink" xmlns:am3d="http://schemas.microsoft.com/office/drawing/2017/model3d" xmlns:o="urn:schemas-microsoft-com:office:office" xmlns:r="http://schemas.openxmlformats.org/officeDocument/2006/relationships" xmlns:m="http://schemas.openxmlformats.org/officeDocument/2006/math" xmlns:v="urn:schemas-microsoft-com:vml" xmlns:wp14="http://schemas.microsoft.com/office/word/2010/wordprocessingDrawing" xmlns:wp="http://schemas.openxmlformats.org/drawingml/2006/wordprocessingDrawing" xmlns:w10="urn:schemas-microsoft-com:office:word" xmlns:w="http://schemas.openxmlformats.org/wordprocessingml/2006/main" xmlns:w14="http://schemas.microsoft.com/office/word/2010/wordml" xmlns:w15="http://schemas.microsoft.com/office/word/2012/wordml" xmlns:w16cex="http://schemas.microsoft.com/office/word/2018/wordml/cex" xmlns:w16cid="http://schemas.microsoft.com/office/word/2016/wordml/cid" xmlns:w16="http://schemas.microsoft.com/office/word/2018/wordml" xmlns:w16sdtdh="http://schemas.microsoft.com/office/word/2020/wordml/sdtdatahash" xmlns:w16se="http://schemas.microsoft.com/office/word/2015/wordml/symex" xmlns:wpg="http://schemas.microsoft.com/office/word/2010/wordprocessingGroup" xmlns:wpi="http://schemas.microsoft.com/office/word/2010/wordprocessingInk" xmlns:wne="http://schemas.microsoft.com/office/word/2006/wordml" xmlns:wps="http://schemas.microsoft.com/office/word/2010/wordprocessingShape" mc:Ignorable="w14 w15 w16se w16cid w16 w16cex w16sdtdh wp14">
+  <w:footnote w:type="separator" w:id="-1">
+    <w:p>
+      <w:pPr>
+        <w:spacing w:after="0" w:line="240" w:lineRule="auto"/>
+      </w:pPr>
+      <w:r>
+        <w:separator/>
+      </w:r>
+    </w:p>
+  </w:footnote>
+  <w:footnote w:type="continuationSeparator" w:id="0">
+    <w:p>
+      <w:pPr>
+        <w:spacing w:after="0" w:line="240" w:lineRule="auto"/>
+      </w:pPr>
+      <w:r>
+        <w:continuationSeparator/>
+      </w:r>
+    </w:p>
+  </w:footnote>
+</w:footnotes>
+</file>
+
+<file path=word/header1.xml><?xml version="1.0" encoding="utf-8"?>
+<w:hdr xmlns:wpc="http://schemas.microsoft.com/office/word/2010/wordprocessingCanvas" xmlns:cx="http://schemas.microsoft.com/office/drawing/2014/chartex" xmlns:cx1="http://schemas.microsoft.com/office/drawing/2015/9/8/chartex" xmlns:cx2="http://schemas.microsoft.com/office/drawing/2015/10/21/chartex" xmlns:cx3="http://schemas.microsoft.com/office/drawing/2016/5/9/chartex" xmlns:cx4="http://schemas.microsoft.com/office/drawing/2016/5/10/chartex" xmlns:cx5="http://schemas.microsoft.com/office/drawing/2016/5/11/chartex" xmlns:cx6="http://schemas.microsoft.com/office/drawing/2016/5/12/chartex" xmlns:cx7="http://schemas.microsoft.com/office/drawing/2016/5/13/chartex" xmlns:cx8="http://schemas.microsoft.com/office/drawing/2016/5/14/chartex" xmlns:mc="http://schemas.openxmlformats.org/markup-compatibility/2006" xmlns:aink="http://schemas.microsoft.com/office/drawing/2016/ink" xmlns:am3d="http://schemas.microsoft.com/office/drawing/2017/model3d" xmlns:o="urn:schemas-microsoft-com:office:office" xmlns:r="http://schemas.openxmlformats.org/officeDocument/2006/relationships" xmlns:m="http://schemas.openxmlformats.org/officeDocument/2006/math" xmlns:v="urn:schemas-microsoft-com:vml" xmlns:wp14="http://schemas.microsoft.com/office/word/2010/wordprocessingDrawing" xmlns:wp="http://schemas.openxmlformats.org/drawingml/2006/wordprocessingDrawing" xmlns:w10="urn:schemas-microsoft-com:office:word" xmlns:w="http://schemas.openxmlformats.org/wordprocessingml/2006/main" xmlns:w14="http://schemas.microsoft.com/office/word/2010/wordml" xmlns:w15="http://schemas.microsoft.com/office/word/2012/wordml" xmlns:w16cex="http://schemas.microsoft.com/office/word/2018/wordml/cex" xmlns:w16cid="http://schemas.microsoft.com/office/word/2016/wordml/cid" xmlns:w16="http://schemas.microsoft.com/office/word/2018/wordml" xmlns:w16sdtdh="http://schemas.microsoft.com/office/word/2020/wordml/sdtdatahash" xmlns:w16se="http://schemas.microsoft.com/office/word/2015/wordml/symex" xmlns:wpg="http://schemas.microsoft.com/office/word/2010/wordprocessingGroup" xmlns:wpi="http://schemas.microsoft.com/office/word/2010/wordprocessingInk" xmlns:wne="http://schemas.microsoft.com/office/word/2006/wordml" xmlns:wps="http://schemas.microsoft.com/office/word/2010/wordprocessingShape" mc:Ignorable="w14 w15 w16se w16cid w16 w16cex w16sdtdh wp14">
+  <w:p>
+    <w:pPr>
+      <w:pStyle w:val="Header"/>
+    </w:pPr>
+  </w:p>
+</w:hdr>
+</file>
+
+<file path=word/header2.xml><?xml version="1.0" encoding="utf-8"?>
+<w:hdr xmlns:wpc="http://schemas.microsoft.com/office/word/2010/wordprocessingCanvas" xmlns:cx="http://schemas.microsoft.com/office/drawing/2014/chartex" xmlns:cx1="http://schemas.microsoft.com/office/drawing/2015/9/8/chartex" xmlns:cx2="http://schemas.microsoft.com/office/drawing/2015/10/21/chartex" xmlns:cx3="http://schemas.microsoft.com/office/drawing/2016/5/9/chartex" xmlns:cx4="http://schemas.microsoft.com/office/drawing/2016/5/10/chartex" xmlns:cx5="http://schemas.microsoft.com/office/drawing/2016/5/11/chartex" xmlns:cx6="http://schemas.microsoft.com/office/drawing/2016/5/12/chartex" xmlns:cx7="http://schemas.microsoft.com/office/drawing/2016/5/13/chartex" xmlns:cx8="http://schemas.microsoft.com/office/drawing/2016/5/14/chartex" xmlns:mc="http://schemas.openxmlformats.org/markup-compatibility/2006" xmlns:aink="http://schemas.microsoft.com/office/drawing/2016/ink" xmlns:am3d="http://schemas.microsoft.com/office/drawing/2017/model3d" xmlns:o="urn:schemas-microsoft-com:office:office" xmlns:r="http://schemas.openxmlformats.org/officeDocument/2006/relationships" xmlns:m="http://schemas.openxmlformats.org/officeDocument/2006/math" xmlns:v="urn:schemas-microsoft-com:vml" xmlns:wp14="http://schemas.microsoft.com/office/word/2010/wordprocessingDrawing" xmlns:wp="http://schemas.openxmlformats.org/drawingml/2006/wordprocessingDrawing" xmlns:w10="urn:schemas-microsoft-com:office:word" xmlns:w="http://schemas.openxmlformats.org/wordprocessingml/2006/main" xmlns:w14="http://schemas.microsoft.com/office/word/2010/wordml" xmlns:w15="http://schemas.microsoft.com/office/word/2012/wordml" xmlns:w16cex="http://schemas.microsoft.com/office/word/2018/wordml/cex" xmlns:w16cid="http://schemas.microsoft.com/office/word/2016/wordml/cid" xmlns:w16="http://schemas.microsoft.com/office/word/2018/wordml" xmlns:w16sdtdh="http://schemas.microsoft.com/office/word/2020/wordml/sdtdatahash" xmlns:w16se="http://schemas.microsoft.com/office/word/2015/wordml/symex" xmlns:wpg="http://schemas.microsoft.com/office/word/2010/wordprocessingGroup" xmlns:wpi="http://schemas.microsoft.com/office/word/2010/wordprocessingInk" xmlns:wne="http://schemas.microsoft.com/office/word/2006/wordml" xmlns:wps="http://schemas.microsoft.com/office/word/2010/wordprocessingShape" mc:Ignorable="w14 w15 w16se w16cid w16 w16cex w16sdtdh wp14">
+  <w:p>
+    <w:pPr>
+      <w:pStyle w:val="Header"/>
+    </w:pPr>
+  </w:p>
+</w:hdr>
+</file>
+
+<file path=word/header3.xml><?xml version="1.0" encoding="utf-8"?>
+<w:hdr xmlns:wpc="http://schemas.microsoft.com/office/word/2010/wordprocessingCanvas" xmlns:cx="http://schemas.microsoft.com/office/drawing/2014/chartex" xmlns:cx1="http://schemas.microsoft.com/office/drawing/2015/9/8/chartex" xmlns:cx2="http://schemas.microsoft.com/office/drawing/2015/10/21/chartex" xmlns:cx3="http://schemas.microsoft.com/office/drawing/2016/5/9/chartex" xmlns:cx4="http://schemas.microsoft.com/office/drawing/2016/5/10/chartex" xmlns:cx5="http://schemas.microsoft.com/office/drawing/2016/5/11/chartex" xmlns:cx6="http://schemas.microsoft.com/office/drawing/2016/5/12/chartex" xmlns:cx7="http://schemas.microsoft.com/office/drawing/2016/5/13/chartex" xmlns:cx8="http://schemas.microsoft.com/office/drawing/2016/5/14/chartex" xmlns:mc="http://schemas.openxmlformats.org/markup-compatibility/2006" xmlns:aink="http://schemas.microsoft.com/office/drawing/2016/ink" xmlns:am3d="http://schemas.microsoft.com/office/drawing/2017/model3d" xmlns:o="urn:schemas-microsoft-com:office:office" xmlns:r="http://schemas.openxmlformats.org/officeDocument/2006/relationships" xmlns:m="http://schemas.openxmlformats.org/officeDocument/2006/math" xmlns:v="urn:schemas-microsoft-com:vml" xmlns:wp14="http://schemas.microsoft.com/office/word/2010/wordprocessingDrawing" xmlns:wp="http://schemas.openxmlformats.org/drawingml/2006/wordprocessingDrawing" xmlns:w10="urn:schemas-microsoft-com:office:word" xmlns:w="http://schemas.openxmlformats.org/wordprocessingml/2006/main" xmlns:w14="http://schemas.microsoft.com/office/word/2010/wordml" xmlns:w15="http://schemas.microsoft.com/office/word/2012/wordml" xmlns:w16cex="http://schemas.microsoft.com/office/word/2018/wordml/cex" xmlns:w16cid="http://schemas.microsoft.com/office/word/2016/wordml/cid" xmlns:w16="http://schemas.microsoft.com/office/word/2018/wordml" xmlns:w16sdtdh="http://schemas.microsoft.com/office/word/2020/wordml/sdtdatahash" xmlns:w16se="http://schemas.microsoft.com/office/word/2015/wordml/symex" xmlns:wpg="http://schemas.microsoft.com/office/word/2010/wordprocessingGroup" xmlns:wpi="http://schemas.microsoft.com/office/word/2010/wordprocessingInk" xmlns:wne="http://schemas.microsoft.com/office/word/2006/wordml" xmlns:wps="http://schemas.microsoft.com/office/word/2010/wordprocessingShape" mc:Ignorable="w14 w15 w16se w16cid w16 w16cex w16sdtdh wp14">
+  <w:p>
+    <w:pPr>
+      <w:pStyle w:val="Header"/>
+    </w:pPr>
+  </w:p>
+</w:hdr>
+</file>
+
+<file path=word/numbering.xml><?xml version="1.0" encoding="utf-8"?>
+<w:numbering xmlns:wpc="http://schemas.microsoft.com/office/word/2010/wordprocessingCanvas" xmlns:cx="http://schemas.microsoft.com/office/drawing/2014/chartex" xmlns:cx1="http://schemas.microsoft.com/office/drawing/2015/9/8/chartex" xmlns:cx2="http://schemas.microsoft.com/office/drawing/2015/10/21/chartex" xmlns:cx3="http://schemas.microsoft.com/office/drawing/2016/5/9/chartex" xmlns:cx4="http://schemas.microsoft.com/office/drawing/2016/5/10/chartex" xmlns:cx5="http://schemas.microsoft.com/office/drawing/2016/5/11/chartex" xmlns:cx6="http://schemas.microsoft.com/office/drawing/2016/5/12/chartex" xmlns:cx7="http://schemas.microsoft.com/office/drawing/2016/5/13/chartex" xmlns:cx8="http://schemas.microsoft.com/office/drawing/2016/5/14/chartex" xmlns:mc="http://schemas.openxmlformats.org/markup-compatibility/2006" xmlns:aink="http://schemas.microsoft.com/office/drawing/2016/ink" xmlns:am3d="http://schemas.microsoft.com/office/drawing/2017/model3d" xmlns:o="urn:schemas-microsoft-com:office:office" xmlns:r="http://schemas.openxmlformats.org/officeDocument/2006/relationships" xmlns:m="http://schemas.openxmlformats.org/officeDocument/2006/math" xmlns:v="urn:schemas-microsoft-com:vml" xmlns:wp14="http://schemas.microsoft.com/office/word/2010/wordprocessingDrawing" xmlns:wp="http://schemas.openxmlformats.org/drawingml/2006/wordprocessingDrawing" xmlns:w10="urn:schemas-microsoft-com:office:word" xmlns:w="http://schemas.openxmlformats.org/wordprocessingml/2006/main" xmlns:w14="http://schemas.microsoft.com/office/word/2010/wordml" xmlns:w15="http://schemas.microsoft.com/office/word/2012/wordml" xmlns:w16cex="http://schemas.microsoft.com/office/word/2018/wordml/cex" xmlns:w16cid="http://schemas.microsoft.com/office/word/2016/wordml/cid" xmlns:w16="http://schemas.microsoft.com/office/word/2018/wordml" xmlns:w16sdtdh="http://schemas.microsoft.com/office/word/2020/wordml/sdtdatahash" xmlns:w16se="http://schemas.microsoft.com/office/word/2015/wordml/symex" xmlns:wpg="http://schemas.microsoft.com/office/word/2010/wordprocessingGroup" xmlns:wpi="http://schemas.microsoft.com/office/word/2010/wordprocessingInk" xmlns:wne="http://schemas.microsoft.com/office/word/2006/wordml" xmlns:wps="http://schemas.microsoft.com/office/word/2010/wordprocessingShape" mc:Ignorable="w14 w15 w16se w16cid w16 w16cex w16sdtdh wp14">
+  <w:abstractNum w:abstractNumId="0" w15:restartNumberingAfterBreak="0">
+    <w:nsid w:val="5B8242DA"/>
+    <w:multiLevelType w:val="hybridMultilevel"/>
+    <w:tmpl w:val="B9883B4C"/>
+    <w:lvl w:ilvl="0" w:tplc="4009000F">
+      <w:start w:val="1"/>
+      <w:numFmt w:val="decimal"/>
+      <w:lvlText w:val="%1."/>
+      <w:lvlJc w:val="left"/>
+      <w:pPr>
+        <w:ind w:left="720" w:hanging="360"/>
+      </w:pPr>
+    </w:lvl>
+    <w:lvl w:ilvl="1" w:tplc="40090019" w:tentative="1">
+      <w:start w:val="1"/>
+      <w:numFmt w:val="lowerLetter"/>
+      <w:lvlText w:val="%2."/>
+      <w:lvlJc w:val="left"/>
+      <w:pPr>
+        <w:ind w:left="1440" w:hanging="360"/>
+      </w:pPr>
+    </w:lvl>
+    <w:lvl w:ilvl="2" w:tplc="4009001B" w:tentative="1">
+      <w:start w:val="1"/>
+      <w:numFmt w:val="lowerRoman"/>
+      <w:lvlText w:val="%3."/>
+      <w:lvlJc w:val="right"/>
+      <w:pPr>
+        <w:ind w:left="2160" w:hanging="180"/>
+      </w:pPr>
+    </w:lvl>
+    <w:lvl w:ilvl="3" w:tplc="4009000F" w:tentative="1">
+      <w:start w:val="1"/>
+      <w:numFmt w:val="decimal"/>
+      <w:lvlText w:val="%4."/>
+      <w:lvlJc w:val="left"/>
+      <w:pPr>
+        <w:ind w:left="2880" w:hanging="360"/>
+      </w:pPr>
+    </w:lvl>
+    <w:lvl w:ilvl="4" w:tplc="40090019" w:tentative="1">
+      <w:start w:val="1"/>
+      <w:numFmt w:val="lowerLetter"/>
+      <w:lvlText w:val="%5."/>
+      <w:lvlJc w:val="left"/>
+      <w:pPr>
+        <w:ind w:left="3600" w:hanging="360"/>
+      </w:pPr>
+    </w:lvl>
+    <w:lvl w:ilvl="5" w:tplc="4009001B" w:tentative="1">
+      <w:start w:val="1"/>
+      <w:numFmt w:val="lowerRoman"/>
+      <w:lvlText w:val="%6."/>
+      <w:lvlJc w:val="right"/>
+      <w:pPr>
+        <w:ind w:left="4320" w:hanging="180"/>
+      </w:pPr>
+    </w:lvl>
+    <w:lvl w:ilvl="6" w:tplc="4009000F" w:tentative="1">
+      <w:start w:val="1"/>
+      <w:numFmt w:val="decimal"/>
+      <w:lvlText w:val="%7."/>
+      <w:lvlJc w:val="left"/>
+      <w:pPr>
+        <w:ind w:left="5040" w:hanging="360"/>
+      </w:pPr>
+    </w:lvl>
+    <w:lvl w:ilvl="7" w:tplc="40090019" w:tentative="1">
+      <w:start w:val="1"/>
+      <w:numFmt w:val="lowerLetter"/>
+      <w:lvlText w:val="%8."/>
+      <w:lvlJc w:val="left"/>
+      <w:pPr>
+        <w:ind w:left="5760" w:hanging="360"/>
+      </w:pPr>
+    </w:lvl>
+    <w:lvl w:ilvl="8" w:tplc="4009001B" w:tentative="1">
+      <w:start w:val="1"/>
+      <w:numFmt w:val="lowerRoman"/>
+      <w:lvlText w:val="%9."/>
+      <w:lvlJc w:val="right"/>
+      <w:pPr>
+        <w:ind w:left="6480" w:hanging="180"/>
+      </w:pPr>
+    </w:lvl>
+  </w:abstractNum>
+  <w:num w:numId="1">
+    <w:abstractNumId w:val="0"/>
+  </w:num>
+</w:numbering>
 </file>
 
 <file path=word/styles.xml><?xml version="1.0" encoding="utf-8"?>
@@ -455,6 +2879,61 @@
     <w:semiHidden/>
     <w:unhideWhenUsed/>
   </w:style>
+  <w:style w:type="paragraph" w:styleId="ListParagraph">
+    <w:name w:val="List Paragraph"/>
+    <w:basedOn w:val="Normal"/>
+    <w:uiPriority w:val="34"/>
+    <w:qFormat/>
+    <w:rsid w:val="00536470"/>
+    <w:pPr>
+      <w:ind w:left="720"/>
+      <w:contextualSpacing/>
+    </w:pPr>
+  </w:style>
+  <w:style w:type="paragraph" w:styleId="Header">
+    <w:name w:val="header"/>
+    <w:basedOn w:val="Normal"/>
+    <w:link w:val="HeaderChar"/>
+    <w:uiPriority w:val="99"/>
+    <w:unhideWhenUsed/>
+    <w:rsid w:val="00D901E3"/>
+    <w:pPr>
+      <w:tabs>
+        <w:tab w:val="center" w:pos="4513"/>
+        <w:tab w:val="right" w:pos="9026"/>
+      </w:tabs>
+      <w:spacing w:after="0" w:line="240" w:lineRule="auto"/>
+    </w:pPr>
+  </w:style>
+  <w:style w:type="character" w:customStyle="1" w:styleId="HeaderChar">
+    <w:name w:val="Header Char"/>
+    <w:basedOn w:val="DefaultParagraphFont"/>
+    <w:link w:val="Header"/>
+    <w:uiPriority w:val="99"/>
+    <w:rsid w:val="00D901E3"/>
+  </w:style>
+  <w:style w:type="paragraph" w:styleId="Footer">
+    <w:name w:val="footer"/>
+    <w:basedOn w:val="Normal"/>
+    <w:link w:val="FooterChar"/>
+    <w:uiPriority w:val="99"/>
+    <w:unhideWhenUsed/>
+    <w:rsid w:val="00D901E3"/>
+    <w:pPr>
+      <w:tabs>
+        <w:tab w:val="center" w:pos="4513"/>
+        <w:tab w:val="right" w:pos="9026"/>
+      </w:tabs>
+      <w:spacing w:after="0" w:line="240" w:lineRule="auto"/>
+    </w:pPr>
+  </w:style>
+  <w:style w:type="character" w:customStyle="1" w:styleId="FooterChar">
+    <w:name w:val="Footer Char"/>
+    <w:basedOn w:val="DefaultParagraphFont"/>
+    <w:link w:val="Footer"/>
+    <w:uiPriority w:val="99"/>
+    <w:rsid w:val="00D901E3"/>
+  </w:style>
 </w:styles>
 </file>
 

</xml_diff>